<commit_message>
Module 6 learn & finish check point 6.1-6.3
</commit_message>
<xml_diff>
--- a/Module 6/Module 6 Checkpoint.docx
+++ b/Module 6/Module 6 Checkpoint.docx
@@ -102,6 +102,15 @@
         </w:rPr>
         <w:t>Name:</w:t>
       </w:r>
+      <w:r>
+        <w:rPr>
+          <w:rFonts w:ascii="Times New Roman" w:eastAsia="Times New Roman" w:hAnsi="Times New Roman" w:cs="Times New Roman"/>
+          <w:sz w:val="24"/>
+          <w:szCs w:val="24"/>
+          <w:lang w:val="en-US"/>
+        </w:rPr>
+        <w:t xml:space="preserve"> Zhao Kexin</w:t>
+      </w:r>
     </w:p>
     <w:p>
       <w:pPr>
@@ -121,6 +130,15 @@
         </w:rPr>
         <w:t>University ID:</w:t>
       </w:r>
+      <w:r>
+        <w:rPr>
+          <w:rFonts w:ascii="Times New Roman" w:eastAsia="Times New Roman" w:hAnsi="Times New Roman" w:cs="Times New Roman"/>
+          <w:sz w:val="24"/>
+          <w:szCs w:val="24"/>
+          <w:lang w:val="en-US"/>
+        </w:rPr>
+        <w:t xml:space="preserve"> 3035845368</w:t>
+      </w:r>
     </w:p>
     <w:p>
       <w:pPr>
@@ -134,11 +152,12 @@
       <w:r>
         <w:rPr>
           <w:rFonts w:ascii="Times New Roman" w:hAnsi="Times New Roman" w:cs="Times New Roman"/>
+          <w:noProof/>
           <w:sz w:val="24"/>
           <w:szCs w:val="24"/>
         </w:rPr>
         <w:pict w14:anchorId="6997F7DD">
-          <v:rect id="_x0000_i1025" style="width:0;height:1.5pt" o:hralign="center" o:hrstd="t" o:hr="t" fillcolor="#a0a0a0" stroked="f"/>
+          <v:rect id="_x0000_i1028" alt="" style="width:451.3pt;height:.05pt;mso-width-percent:0;mso-height-percent:0;mso-width-percent:0;mso-height-percent:0" o:hralign="center" o:hrstd="t" o:hr="t" fillcolor="#a0a0a0" stroked="f"/>
         </w:pict>
       </w:r>
     </w:p>
@@ -181,7 +200,25 @@
           <w:szCs w:val="24"/>
           <w:lang w:val="en-US"/>
         </w:rPr>
-        <w:t>For each single question or each group of questions in the Checkpoint exercise, please type your answer right after the question in this Word document.</w:t>
+        <w:t>For each single question or each group of questions in the Checkpoint exercise, please type your answer right after the question in this Word docume</w:t>
+      </w:r>
+      <w:r>
+        <w:rPr>
+          <w:rFonts w:ascii="Times New Roman" w:eastAsia="Times New Roman" w:hAnsi="Times New Roman" w:cs="Times New Roman"/>
+          <w:sz w:val="24"/>
+          <w:szCs w:val="24"/>
+          <w:lang w:val="en-US"/>
+        </w:rPr>
+        <w:t>n</w:t>
+      </w:r>
+      <w:r>
+        <w:rPr>
+          <w:rFonts w:ascii="Times New Roman" w:eastAsia="Times New Roman" w:hAnsi="Times New Roman" w:cs="Times New Roman"/>
+          <w:sz w:val="24"/>
+          <w:szCs w:val="24"/>
+          <w:lang w:val="en-US"/>
+        </w:rPr>
+        <w:t>t.</w:t>
       </w:r>
     </w:p>
     <w:p>
@@ -207,11 +244,12 @@
       <w:r>
         <w:rPr>
           <w:rFonts w:ascii="Times New Roman" w:hAnsi="Times New Roman" w:cs="Times New Roman"/>
+          <w:noProof/>
           <w:sz w:val="24"/>
           <w:szCs w:val="24"/>
         </w:rPr>
         <w:pict w14:anchorId="060CD61F">
-          <v:rect id="_x0000_i1026" style="width:0;height:1.5pt" o:hralign="center" o:hrstd="t" o:hr="t" fillcolor="#a0a0a0" stroked="f"/>
+          <v:rect id="_x0000_i1027" alt="" style="width:451.3pt;height:.05pt;mso-width-percent:0;mso-height-percent:0;mso-width-percent:0;mso-height-percent:0" o:hralign="center" o:hrstd="t" o:hr="t" fillcolor="#a0a0a0" stroked="f"/>
         </w:pict>
       </w:r>
     </w:p>
@@ -296,17 +334,35 @@
           <w:rFonts w:ascii="Times New Roman" w:eastAsia="Times New Roman" w:hAnsi="Times New Roman" w:cs="Times New Roman"/>
           <w:sz w:val="24"/>
           <w:szCs w:val="24"/>
-          <w:lang w:val="en-US"/>
-        </w:rPr>
-      </w:pPr>
-      <w:r>
-        <w:rPr>
-          <w:rFonts w:ascii="Times New Roman" w:eastAsia="Times New Roman" w:hAnsi="Times New Roman" w:cs="Times New Roman"/>
-          <w:sz w:val="24"/>
-          <w:szCs w:val="24"/>
-          <w:lang w:val="en-US"/>
-        </w:rPr>
-        <w:t>b) double b [1] [2]  = {{3}};</w:t>
+          <w:lang w:val="en-US" w:eastAsia="zh-CN"/>
+        </w:rPr>
+      </w:pPr>
+      <w:r>
+        <w:rPr>
+          <w:rFonts w:ascii="Times New Roman" w:eastAsia="Times New Roman" w:hAnsi="Times New Roman" w:cs="Times New Roman"/>
+          <w:sz w:val="24"/>
+          <w:szCs w:val="24"/>
+          <w:lang w:val="en-US"/>
+        </w:rPr>
+        <w:t>double a [</w:t>
+      </w:r>
+      <w:r>
+        <w:rPr>
+          <w:rFonts w:ascii="Times New Roman" w:eastAsia="Times New Roman" w:hAnsi="Times New Roman" w:cs="Times New Roman" w:hint="eastAsia"/>
+          <w:sz w:val="24"/>
+          <w:szCs w:val="24"/>
+          <w:lang w:val="en-US" w:eastAsia="zh-CN"/>
+        </w:rPr>
+        <w:t>2</w:t>
+      </w:r>
+      <w:r>
+        <w:rPr>
+          <w:rFonts w:ascii="Times New Roman" w:eastAsia="Times New Roman" w:hAnsi="Times New Roman" w:cs="Times New Roman"/>
+          <w:sz w:val="24"/>
+          <w:szCs w:val="24"/>
+          <w:lang w:val="en-US"/>
+        </w:rPr>
+        <w:t>] [2] = {{2,3}, {3,2}};</w:t>
       </w:r>
     </w:p>
     <w:p>
@@ -316,34 +372,136 @@
           <w:rFonts w:ascii="Times New Roman" w:eastAsia="Times New Roman" w:hAnsi="Times New Roman" w:cs="Times New Roman"/>
           <w:sz w:val="24"/>
           <w:szCs w:val="24"/>
-        </w:rPr>
-      </w:pPr>
-      <w:r>
-        <w:rPr>
-          <w:rFonts w:ascii="Times New Roman" w:eastAsia="Times New Roman" w:hAnsi="Times New Roman" w:cs="Times New Roman"/>
-          <w:sz w:val="24"/>
-          <w:szCs w:val="24"/>
-        </w:rPr>
-        <w:t>b) char b[1000] = "string";</w:t>
+          <w:lang w:val="en-US"/>
+        </w:rPr>
+      </w:pPr>
+      <w:r>
+        <w:rPr>
+          <w:rFonts w:ascii="Times New Roman" w:eastAsia="Times New Roman" w:hAnsi="Times New Roman" w:cs="Times New Roman"/>
+          <w:sz w:val="24"/>
+          <w:szCs w:val="24"/>
+          <w:lang w:val="en-US"/>
+        </w:rPr>
+        <w:t>b) double b [1] [2</w:t>
+      </w:r>
+      <w:proofErr w:type="gramStart"/>
+      <w:r>
+        <w:rPr>
+          <w:rFonts w:ascii="Times New Roman" w:eastAsia="Times New Roman" w:hAnsi="Times New Roman" w:cs="Times New Roman"/>
+          <w:sz w:val="24"/>
+          <w:szCs w:val="24"/>
+          <w:lang w:val="en-US"/>
+        </w:rPr>
+        <w:t>]  =</w:t>
+      </w:r>
+      <w:proofErr w:type="gramEnd"/>
+      <w:r>
+        <w:rPr>
+          <w:rFonts w:ascii="Times New Roman" w:eastAsia="Times New Roman" w:hAnsi="Times New Roman" w:cs="Times New Roman"/>
+          <w:sz w:val="24"/>
+          <w:szCs w:val="24"/>
+          <w:lang w:val="en-US"/>
+        </w:rPr>
+        <w:t xml:space="preserve"> {{3}};</w:t>
       </w:r>
     </w:p>
     <w:p>
       <w:pPr>
         <w:spacing w:line="360" w:lineRule="auto"/>
         <w:rPr>
+          <w:rFonts w:ascii="Times New Roman" w:eastAsia="Times New Roman" w:hAnsi="Times New Roman" w:cs="Times New Roman"/>
+          <w:sz w:val="24"/>
+          <w:szCs w:val="24"/>
+          <w:lang w:val="en-US"/>
+        </w:rPr>
+      </w:pPr>
+      <w:r>
+        <w:rPr>
+          <w:rFonts w:ascii="Times New Roman" w:eastAsia="Times New Roman" w:hAnsi="Times New Roman" w:cs="Times New Roman"/>
+          <w:sz w:val="24"/>
+          <w:szCs w:val="24"/>
+          <w:lang w:val="en-US"/>
+        </w:rPr>
+        <w:t>no error</w:t>
+      </w:r>
+    </w:p>
+    <w:p>
+      <w:pPr>
+        <w:spacing w:line="360" w:lineRule="auto"/>
+        <w:rPr>
+          <w:rFonts w:ascii="Times New Roman" w:eastAsia="Times New Roman" w:hAnsi="Times New Roman" w:cs="Times New Roman"/>
+          <w:sz w:val="24"/>
+          <w:szCs w:val="24"/>
+          <w:lang w:val="en-US"/>
+        </w:rPr>
+      </w:pPr>
+      <w:r>
+        <w:rPr>
+          <w:rFonts w:ascii="Times New Roman" w:eastAsia="Times New Roman" w:hAnsi="Times New Roman" w:cs="Times New Roman"/>
+          <w:sz w:val="24"/>
+          <w:szCs w:val="24"/>
+          <w:lang w:val="en-US"/>
+        </w:rPr>
+        <w:t>c</w:t>
+      </w:r>
+      <w:r>
+        <w:rPr>
+          <w:rFonts w:ascii="Times New Roman" w:eastAsia="Times New Roman" w:hAnsi="Times New Roman" w:cs="Times New Roman"/>
+          <w:sz w:val="24"/>
+          <w:szCs w:val="24"/>
+          <w:lang w:val="en-US"/>
+        </w:rPr>
+        <w:t xml:space="preserve">) char </w:t>
+      </w:r>
+      <w:proofErr w:type="gramStart"/>
+      <w:r>
+        <w:rPr>
+          <w:rFonts w:ascii="Times New Roman" w:eastAsia="Times New Roman" w:hAnsi="Times New Roman" w:cs="Times New Roman"/>
+          <w:sz w:val="24"/>
+          <w:szCs w:val="24"/>
+          <w:lang w:val="en-US"/>
+        </w:rPr>
+        <w:t>b[</w:t>
+      </w:r>
+      <w:proofErr w:type="gramEnd"/>
+      <w:r>
+        <w:rPr>
+          <w:rFonts w:ascii="Times New Roman" w:eastAsia="Times New Roman" w:hAnsi="Times New Roman" w:cs="Times New Roman"/>
+          <w:sz w:val="24"/>
+          <w:szCs w:val="24"/>
+          <w:lang w:val="en-US"/>
+        </w:rPr>
+        <w:t>1000] = "string";</w:t>
+      </w:r>
+    </w:p>
+    <w:p>
+      <w:pPr>
+        <w:spacing w:line="360" w:lineRule="auto"/>
+        <w:rPr>
           <w:rFonts w:ascii="Times New Roman" w:hAnsi="Times New Roman" w:cs="Times New Roman"/>
           <w:sz w:val="24"/>
           <w:szCs w:val="24"/>
-        </w:rPr>
-      </w:pPr>
+          <w:lang w:val="en-US"/>
+        </w:rPr>
+      </w:pPr>
+      <w:r>
+        <w:rPr>
+          <w:rFonts w:ascii="Times New Roman" w:eastAsia="Times New Roman" w:hAnsi="Times New Roman" w:cs="Times New Roman"/>
+          <w:sz w:val="24"/>
+          <w:szCs w:val="24"/>
+          <w:lang w:val="en-US"/>
+        </w:rPr>
+        <w:t>no error</w:t>
+      </w:r>
       <w:r>
         <w:rPr>
           <w:rFonts w:ascii="Times New Roman" w:hAnsi="Times New Roman" w:cs="Times New Roman"/>
+          <w:noProof/>
           <w:sz w:val="24"/>
           <w:szCs w:val="24"/>
         </w:rPr>
         <w:pict w14:anchorId="357F07E7">
-          <v:rect id="_x0000_i1027" style="width:0;height:1.5pt" o:hralign="center" o:hrstd="t" o:hr="t" fillcolor="#a0a0a0" stroked="f"/>
+          <v:rect id="_x0000_i1026" alt="" style="width:451.3pt;height:.05pt;mso-width-percent:0;mso-height-percent:0;mso-width-percent:0;mso-height-percent:0" o:hralign="center" o:hrstd="t" o:hr="t" fillcolor="#a0a0a0" stroked="f"/>
         </w:pict>
       </w:r>
     </w:p>
@@ -498,6 +656,26 @@
       <w:pPr>
         <w:spacing w:line="360" w:lineRule="auto"/>
         <w:rPr>
+          <w:rFonts w:ascii="Times New Roman" w:eastAsia="Times New Roman" w:hAnsi="Times New Roman" w:cs="Times New Roman" w:hint="eastAsia"/>
+          <w:sz w:val="24"/>
+          <w:szCs w:val="24"/>
+          <w:lang w:val="en-US" w:eastAsia="zh-CN"/>
+        </w:rPr>
+      </w:pPr>
+      <w:r>
+        <w:rPr>
+          <w:rFonts w:ascii="Times New Roman" w:eastAsia="Times New Roman" w:hAnsi="Times New Roman" w:cs="Times New Roman"/>
+          <w:sz w:val="24"/>
+          <w:szCs w:val="24"/>
+          <w:lang w:val="en-US"/>
+        </w:rPr>
+        <w:t>no output</w:t>
+      </w:r>
+    </w:p>
+    <w:p>
+      <w:pPr>
+        <w:spacing w:line="360" w:lineRule="auto"/>
+        <w:rPr>
           <w:rFonts w:ascii="Times New Roman" w:eastAsia="Times New Roman" w:hAnsi="Times New Roman" w:cs="Times New Roman"/>
           <w:sz w:val="24"/>
           <w:szCs w:val="24"/>
@@ -550,6 +728,26 @@
           <w:szCs w:val="24"/>
           <w:lang w:val="en-US"/>
         </w:rPr>
+        <w:t>234234234</w:t>
+      </w:r>
+    </w:p>
+    <w:p>
+      <w:pPr>
+        <w:spacing w:line="360" w:lineRule="auto"/>
+        <w:rPr>
+          <w:rFonts w:ascii="Times New Roman" w:eastAsia="Times New Roman" w:hAnsi="Times New Roman" w:cs="Times New Roman"/>
+          <w:sz w:val="24"/>
+          <w:szCs w:val="24"/>
+          <w:lang w:val="en-US"/>
+        </w:rPr>
+      </w:pPr>
+      <w:r>
+        <w:rPr>
+          <w:rFonts w:ascii="Times New Roman" w:eastAsia="Times New Roman" w:hAnsi="Times New Roman" w:cs="Times New Roman"/>
+          <w:sz w:val="24"/>
+          <w:szCs w:val="24"/>
+          <w:lang w:val="en-US"/>
+        </w:rPr>
         <w:t xml:space="preserve">c) What is the output if </w:t>
       </w:r>
       <w:r>
@@ -560,7 +758,29 @@
           <w:highlight w:val="yellow"/>
           <w:lang w:val="en-US"/>
         </w:rPr>
-        <w:t>e(a,b,c,5);</w:t>
+        <w:t>e(</w:t>
+      </w:r>
+      <w:proofErr w:type="gramStart"/>
+      <w:r>
+        <w:rPr>
+          <w:rFonts w:ascii="Times New Roman" w:eastAsia="Times New Roman" w:hAnsi="Times New Roman" w:cs="Times New Roman"/>
+          <w:sz w:val="24"/>
+          <w:szCs w:val="24"/>
+          <w:highlight w:val="yellow"/>
+          <w:lang w:val="en-US"/>
+        </w:rPr>
+        <w:t>a,b</w:t>
+      </w:r>
+      <w:proofErr w:type="gramEnd"/>
+      <w:r>
+        <w:rPr>
+          <w:rFonts w:ascii="Times New Roman" w:eastAsia="Times New Roman" w:hAnsi="Times New Roman" w:cs="Times New Roman"/>
+          <w:sz w:val="24"/>
+          <w:szCs w:val="24"/>
+          <w:highlight w:val="yellow"/>
+          <w:lang w:val="en-US"/>
+        </w:rPr>
+        <w:t>,c,5);</w:t>
       </w:r>
       <w:r>
         <w:rPr>
@@ -570,6 +790,26 @@
           <w:lang w:val="en-US"/>
         </w:rPr>
         <w:t xml:space="preserve"> is added to line 25? (if no output, please write “no output”)</w:t>
+      </w:r>
+    </w:p>
+    <w:p>
+      <w:pPr>
+        <w:spacing w:line="360" w:lineRule="auto"/>
+        <w:rPr>
+          <w:rFonts w:ascii="Times New Roman" w:eastAsia="Times New Roman" w:hAnsi="Times New Roman" w:cs="Times New Roman"/>
+          <w:sz w:val="24"/>
+          <w:szCs w:val="24"/>
+          <w:lang w:val="en-US"/>
+        </w:rPr>
+      </w:pPr>
+      <w:r>
+        <w:rPr>
+          <w:rFonts w:ascii="Times New Roman" w:eastAsia="Times New Roman" w:hAnsi="Times New Roman" w:cs="Times New Roman"/>
+          <w:sz w:val="24"/>
+          <w:szCs w:val="24"/>
+          <w:lang w:val="en-US"/>
+        </w:rPr>
+        <w:t>no output</w:t>
       </w:r>
     </w:p>
     <w:p>
@@ -585,11 +825,12 @@
       <w:r>
         <w:rPr>
           <w:rFonts w:ascii="Times New Roman" w:hAnsi="Times New Roman" w:cs="Times New Roman"/>
+          <w:noProof/>
           <w:sz w:val="24"/>
           <w:szCs w:val="24"/>
         </w:rPr>
         <w:pict w14:anchorId="382D4D25">
-          <v:rect id="_x0000_i1028" style="width:0;height:1.5pt" o:hralign="center" o:hrstd="t" o:hr="t" fillcolor="#a0a0a0" stroked="f"/>
+          <v:rect id="_x0000_i1025" alt="" style="width:451.3pt;height:.05pt;mso-width-percent:0;mso-height-percent:0;mso-width-percent:0;mso-height-percent:0" o:hralign="center" o:hrstd="t" o:hr="t" fillcolor="#a0a0a0" stroked="f"/>
         </w:pict>
       </w:r>
     </w:p>
@@ -686,7 +927,2116 @@
           <w:szCs w:val="24"/>
           <w:lang w:val="en-US"/>
         </w:rPr>
-        <w:t>double x[2][2][3] = { { {3, 4, 2}, {0, -3, 9} }, { {13, 4, 56}, {5, 9, 3}}}; Write a program that would find the maximum and minimum values in this 2-by-2-by-3 double array x. Print the maximum and minimum value after they are found.</w:t>
+        <w:t xml:space="preserve">double </w:t>
+      </w:r>
+      <w:proofErr w:type="gramStart"/>
+      <w:r>
+        <w:rPr>
+          <w:rFonts w:ascii="Times New Roman" w:eastAsia="Times New Roman" w:hAnsi="Times New Roman" w:cs="Times New Roman"/>
+          <w:sz w:val="24"/>
+          <w:szCs w:val="24"/>
+          <w:lang w:val="en-US"/>
+        </w:rPr>
+        <w:t>x[</w:t>
+      </w:r>
+      <w:proofErr w:type="gramEnd"/>
+      <w:r>
+        <w:rPr>
+          <w:rFonts w:ascii="Times New Roman" w:eastAsia="Times New Roman" w:hAnsi="Times New Roman" w:cs="Times New Roman"/>
+          <w:sz w:val="24"/>
+          <w:szCs w:val="24"/>
+          <w:lang w:val="en-US"/>
+        </w:rPr>
+        <w:t xml:space="preserve">2][2][3] = { { {3, 4, 2}, {0, -3, 9} }, { {13, 4, 56}, {5, 9, 3}}}; </w:t>
+      </w:r>
+    </w:p>
+    <w:p>
+      <w:pPr>
+        <w:spacing w:line="360" w:lineRule="auto"/>
+        <w:rPr>
+          <w:rFonts w:ascii="Times New Roman" w:eastAsia="Times New Roman" w:hAnsi="Times New Roman" w:cs="Times New Roman"/>
+          <w:sz w:val="24"/>
+          <w:szCs w:val="24"/>
+          <w:lang w:val="en-US"/>
+        </w:rPr>
+      </w:pPr>
+      <w:r>
+        <w:rPr>
+          <w:rFonts w:ascii="Times New Roman" w:eastAsia="Times New Roman" w:hAnsi="Times New Roman" w:cs="Times New Roman"/>
+          <w:sz w:val="24"/>
+          <w:szCs w:val="24"/>
+          <w:lang w:val="en-US"/>
+        </w:rPr>
+        <w:t xml:space="preserve">Write a program that would find the maximum and minimum values in this 2-by-2-by-3 double array x. </w:t>
+      </w:r>
+    </w:p>
+    <w:p>
+      <w:pPr>
+        <w:spacing w:line="360" w:lineRule="auto"/>
+        <w:rPr>
+          <w:rFonts w:ascii="Times New Roman" w:eastAsia="Times New Roman" w:hAnsi="Times New Roman" w:cs="Times New Roman"/>
+          <w:sz w:val="24"/>
+          <w:szCs w:val="24"/>
+          <w:lang w:val="en-US"/>
+        </w:rPr>
+      </w:pPr>
+      <w:r>
+        <w:rPr>
+          <w:rFonts w:ascii="Times New Roman" w:eastAsia="Times New Roman" w:hAnsi="Times New Roman" w:cs="Times New Roman"/>
+          <w:sz w:val="24"/>
+          <w:szCs w:val="24"/>
+          <w:lang w:val="en-US"/>
+        </w:rPr>
+        <w:t>Print the maximum and minimum value after they are found.</w:t>
+      </w:r>
+    </w:p>
+    <w:p>
+      <w:pPr>
+        <w:spacing w:line="360" w:lineRule="auto"/>
+        <w:rPr>
+          <w:rFonts w:ascii="Times New Roman" w:eastAsia="Times New Roman" w:hAnsi="Times New Roman" w:cs="Times New Roman"/>
+          <w:sz w:val="24"/>
+          <w:szCs w:val="24"/>
+          <w:lang w:val="en-US"/>
+        </w:rPr>
+      </w:pPr>
+    </w:p>
+    <w:p>
+      <w:pPr>
+        <w:autoSpaceDE w:val="0"/>
+        <w:autoSpaceDN w:val="0"/>
+        <w:adjustRightInd w:val="0"/>
+        <w:spacing w:line="240" w:lineRule="auto"/>
+        <w:rPr>
+          <w:rFonts w:ascii="Menlo" w:hAnsi="Menlo" w:cs="Menlo"/>
+          <w:sz w:val="24"/>
+          <w:szCs w:val="24"/>
+          <w:lang w:val="en-GB"/>
+        </w:rPr>
+      </w:pPr>
+      <w:r>
+        <w:rPr>
+          <w:rFonts w:ascii="Menlo" w:hAnsi="Menlo" w:cs="Menlo"/>
+          <w:color w:val="6D6D6D"/>
+          <w:sz w:val="24"/>
+          <w:szCs w:val="24"/>
+          <w:lang w:val="en-GB"/>
+        </w:rPr>
+        <w:t>#include</w:t>
+      </w:r>
+      <w:r>
+        <w:rPr>
+          <w:rFonts w:ascii="Menlo" w:hAnsi="Menlo" w:cs="Menlo"/>
+          <w:color w:val="0000FF"/>
+          <w:sz w:val="24"/>
+          <w:szCs w:val="24"/>
+          <w:lang w:val="en-GB"/>
+        </w:rPr>
+        <w:t xml:space="preserve"> </w:t>
+      </w:r>
+      <w:r>
+        <w:rPr>
+          <w:rFonts w:ascii="Menlo" w:hAnsi="Menlo" w:cs="Menlo"/>
+          <w:color w:val="900112"/>
+          <w:sz w:val="24"/>
+          <w:szCs w:val="24"/>
+          <w:lang w:val="en-GB"/>
+        </w:rPr>
+        <w:t>&lt;iostream&gt;</w:t>
+      </w:r>
+    </w:p>
+    <w:p>
+      <w:pPr>
+        <w:autoSpaceDE w:val="0"/>
+        <w:autoSpaceDN w:val="0"/>
+        <w:adjustRightInd w:val="0"/>
+        <w:spacing w:line="240" w:lineRule="auto"/>
+        <w:rPr>
+          <w:rFonts w:ascii="Menlo" w:hAnsi="Menlo" w:cs="Menlo"/>
+          <w:sz w:val="24"/>
+          <w:szCs w:val="24"/>
+          <w:lang w:val="en-GB"/>
+        </w:rPr>
+      </w:pPr>
+      <w:r>
+        <w:rPr>
+          <w:rFonts w:ascii="Menlo" w:hAnsi="Menlo" w:cs="Menlo"/>
+          <w:color w:val="0000FF"/>
+          <w:sz w:val="24"/>
+          <w:szCs w:val="24"/>
+          <w:lang w:val="en-GB"/>
+        </w:rPr>
+        <w:t>using</w:t>
+      </w:r>
+      <w:r>
+        <w:rPr>
+          <w:rFonts w:ascii="Menlo" w:hAnsi="Menlo" w:cs="Menlo"/>
+          <w:sz w:val="24"/>
+          <w:szCs w:val="24"/>
+          <w:lang w:val="en-GB"/>
+        </w:rPr>
+        <w:t xml:space="preserve"> </w:t>
+      </w:r>
+      <w:r>
+        <w:rPr>
+          <w:rFonts w:ascii="Menlo" w:hAnsi="Menlo" w:cs="Menlo"/>
+          <w:color w:val="0000FF"/>
+          <w:sz w:val="24"/>
+          <w:szCs w:val="24"/>
+          <w:lang w:val="en-GB"/>
+        </w:rPr>
+        <w:t>namespace</w:t>
+      </w:r>
+      <w:r>
+        <w:rPr>
+          <w:rFonts w:ascii="Menlo" w:hAnsi="Menlo" w:cs="Menlo"/>
+          <w:sz w:val="24"/>
+          <w:szCs w:val="24"/>
+          <w:lang w:val="en-GB"/>
+        </w:rPr>
+        <w:t xml:space="preserve"> </w:t>
+      </w:r>
+      <w:proofErr w:type="gramStart"/>
+      <w:r>
+        <w:rPr>
+          <w:rFonts w:ascii="Menlo" w:hAnsi="Menlo" w:cs="Menlo"/>
+          <w:sz w:val="24"/>
+          <w:szCs w:val="24"/>
+          <w:lang w:val="en-GB"/>
+        </w:rPr>
+        <w:t>std;</w:t>
+      </w:r>
+      <w:proofErr w:type="gramEnd"/>
+    </w:p>
+    <w:p>
+      <w:pPr>
+        <w:autoSpaceDE w:val="0"/>
+        <w:autoSpaceDN w:val="0"/>
+        <w:adjustRightInd w:val="0"/>
+        <w:spacing w:line="240" w:lineRule="auto"/>
+        <w:rPr>
+          <w:rFonts w:ascii="Menlo" w:hAnsi="Menlo" w:cs="Menlo"/>
+          <w:sz w:val="24"/>
+          <w:szCs w:val="24"/>
+          <w:lang w:val="en-GB"/>
+        </w:rPr>
+      </w:pPr>
+    </w:p>
+    <w:p>
+      <w:pPr>
+        <w:autoSpaceDE w:val="0"/>
+        <w:autoSpaceDN w:val="0"/>
+        <w:adjustRightInd w:val="0"/>
+        <w:spacing w:line="240" w:lineRule="auto"/>
+        <w:rPr>
+          <w:rFonts w:ascii="Menlo" w:hAnsi="Menlo" w:cs="Menlo"/>
+          <w:sz w:val="24"/>
+          <w:szCs w:val="24"/>
+          <w:lang w:val="en-GB"/>
+        </w:rPr>
+      </w:pPr>
+      <w:r>
+        <w:rPr>
+          <w:rFonts w:ascii="Menlo" w:hAnsi="Menlo" w:cs="Menlo"/>
+          <w:color w:val="0000FF"/>
+          <w:sz w:val="24"/>
+          <w:szCs w:val="24"/>
+          <w:lang w:val="en-GB"/>
+        </w:rPr>
+        <w:t>int</w:t>
+      </w:r>
+      <w:r>
+        <w:rPr>
+          <w:rFonts w:ascii="Menlo" w:hAnsi="Menlo" w:cs="Menlo"/>
+          <w:sz w:val="24"/>
+          <w:szCs w:val="24"/>
+          <w:lang w:val="en-GB"/>
+        </w:rPr>
+        <w:t xml:space="preserve"> </w:t>
+      </w:r>
+      <w:proofErr w:type="gramStart"/>
+      <w:r>
+        <w:rPr>
+          <w:rFonts w:ascii="Menlo" w:hAnsi="Menlo" w:cs="Menlo"/>
+          <w:sz w:val="24"/>
+          <w:szCs w:val="24"/>
+          <w:lang w:val="en-GB"/>
+        </w:rPr>
+        <w:t>main(</w:t>
+      </w:r>
+      <w:proofErr w:type="gramEnd"/>
+      <w:r>
+        <w:rPr>
+          <w:rFonts w:ascii="Menlo" w:hAnsi="Menlo" w:cs="Menlo"/>
+          <w:sz w:val="24"/>
+          <w:szCs w:val="24"/>
+          <w:lang w:val="en-GB"/>
+        </w:rPr>
+        <w:t>){</w:t>
+      </w:r>
+    </w:p>
+    <w:p>
+      <w:pPr>
+        <w:autoSpaceDE w:val="0"/>
+        <w:autoSpaceDN w:val="0"/>
+        <w:adjustRightInd w:val="0"/>
+        <w:spacing w:line="240" w:lineRule="auto"/>
+        <w:rPr>
+          <w:rFonts w:ascii="Menlo" w:hAnsi="Menlo" w:cs="Menlo"/>
+          <w:sz w:val="24"/>
+          <w:szCs w:val="24"/>
+          <w:lang w:val="en-GB"/>
+        </w:rPr>
+      </w:pPr>
+      <w:r>
+        <w:rPr>
+          <w:rFonts w:ascii="Menlo" w:hAnsi="Menlo" w:cs="Menlo"/>
+          <w:sz w:val="24"/>
+          <w:szCs w:val="24"/>
+          <w:lang w:val="en-GB"/>
+        </w:rPr>
+        <w:t xml:space="preserve">    </w:t>
+      </w:r>
+      <w:r>
+        <w:rPr>
+          <w:rFonts w:ascii="Menlo" w:hAnsi="Menlo" w:cs="Menlo"/>
+          <w:color w:val="0000FF"/>
+          <w:sz w:val="24"/>
+          <w:szCs w:val="24"/>
+          <w:lang w:val="en-GB"/>
+        </w:rPr>
+        <w:t>double</w:t>
+      </w:r>
+      <w:r>
+        <w:rPr>
+          <w:rFonts w:ascii="Menlo" w:hAnsi="Menlo" w:cs="Menlo"/>
+          <w:sz w:val="24"/>
+          <w:szCs w:val="24"/>
+          <w:lang w:val="en-GB"/>
+        </w:rPr>
+        <w:t xml:space="preserve"> </w:t>
+      </w:r>
+      <w:proofErr w:type="gramStart"/>
+      <w:r>
+        <w:rPr>
+          <w:rFonts w:ascii="Menlo" w:hAnsi="Menlo" w:cs="Menlo"/>
+          <w:sz w:val="24"/>
+          <w:szCs w:val="24"/>
+          <w:lang w:val="en-GB"/>
+        </w:rPr>
+        <w:t>x[</w:t>
+      </w:r>
+      <w:proofErr w:type="gramEnd"/>
+      <w:r>
+        <w:rPr>
+          <w:rFonts w:ascii="Menlo" w:hAnsi="Menlo" w:cs="Menlo"/>
+          <w:color w:val="137646"/>
+          <w:sz w:val="24"/>
+          <w:szCs w:val="24"/>
+          <w:lang w:val="en-GB"/>
+        </w:rPr>
+        <w:t>2</w:t>
+      </w:r>
+      <w:r>
+        <w:rPr>
+          <w:rFonts w:ascii="Menlo" w:hAnsi="Menlo" w:cs="Menlo"/>
+          <w:sz w:val="24"/>
+          <w:szCs w:val="24"/>
+          <w:lang w:val="en-GB"/>
+        </w:rPr>
+        <w:t>][</w:t>
+      </w:r>
+      <w:r>
+        <w:rPr>
+          <w:rFonts w:ascii="Menlo" w:hAnsi="Menlo" w:cs="Menlo"/>
+          <w:color w:val="137646"/>
+          <w:sz w:val="24"/>
+          <w:szCs w:val="24"/>
+          <w:lang w:val="en-GB"/>
+        </w:rPr>
+        <w:t>2</w:t>
+      </w:r>
+      <w:r>
+        <w:rPr>
+          <w:rFonts w:ascii="Menlo" w:hAnsi="Menlo" w:cs="Menlo"/>
+          <w:sz w:val="24"/>
+          <w:szCs w:val="24"/>
+          <w:lang w:val="en-GB"/>
+        </w:rPr>
+        <w:t>][</w:t>
+      </w:r>
+      <w:r>
+        <w:rPr>
+          <w:rFonts w:ascii="Menlo" w:hAnsi="Menlo" w:cs="Menlo"/>
+          <w:color w:val="137646"/>
+          <w:sz w:val="24"/>
+          <w:szCs w:val="24"/>
+          <w:lang w:val="en-GB"/>
+        </w:rPr>
+        <w:t>3</w:t>
+      </w:r>
+      <w:r>
+        <w:rPr>
+          <w:rFonts w:ascii="Menlo" w:hAnsi="Menlo" w:cs="Menlo"/>
+          <w:sz w:val="24"/>
+          <w:szCs w:val="24"/>
+          <w:lang w:val="en-GB"/>
+        </w:rPr>
+        <w:t>] = {</w:t>
+      </w:r>
+    </w:p>
+    <w:p>
+      <w:pPr>
+        <w:autoSpaceDE w:val="0"/>
+        <w:autoSpaceDN w:val="0"/>
+        <w:adjustRightInd w:val="0"/>
+        <w:spacing w:line="240" w:lineRule="auto"/>
+        <w:rPr>
+          <w:rFonts w:ascii="Menlo" w:hAnsi="Menlo" w:cs="Menlo"/>
+          <w:sz w:val="24"/>
+          <w:szCs w:val="24"/>
+          <w:lang w:val="en-GB"/>
+        </w:rPr>
+      </w:pPr>
+      <w:r>
+        <w:rPr>
+          <w:rFonts w:ascii="Menlo" w:hAnsi="Menlo" w:cs="Menlo"/>
+          <w:sz w:val="24"/>
+          <w:szCs w:val="24"/>
+          <w:lang w:val="en-GB"/>
+        </w:rPr>
+        <w:t xml:space="preserve">            </w:t>
+      </w:r>
+      <w:proofErr w:type="gramStart"/>
+      <w:r>
+        <w:rPr>
+          <w:rFonts w:ascii="Menlo" w:hAnsi="Menlo" w:cs="Menlo"/>
+          <w:sz w:val="24"/>
+          <w:szCs w:val="24"/>
+          <w:lang w:val="en-GB"/>
+        </w:rPr>
+        <w:t>{ {</w:t>
+      </w:r>
+      <w:proofErr w:type="gramEnd"/>
+      <w:r>
+        <w:rPr>
+          <w:rFonts w:ascii="Menlo" w:hAnsi="Menlo" w:cs="Menlo"/>
+          <w:color w:val="137646"/>
+          <w:sz w:val="24"/>
+          <w:szCs w:val="24"/>
+          <w:lang w:val="en-GB"/>
+        </w:rPr>
+        <w:t>3</w:t>
+      </w:r>
+      <w:r>
+        <w:rPr>
+          <w:rFonts w:ascii="Menlo" w:hAnsi="Menlo" w:cs="Menlo"/>
+          <w:sz w:val="24"/>
+          <w:szCs w:val="24"/>
+          <w:lang w:val="en-GB"/>
+        </w:rPr>
+        <w:t xml:space="preserve">, </w:t>
+      </w:r>
+      <w:r>
+        <w:rPr>
+          <w:rFonts w:ascii="Menlo" w:hAnsi="Menlo" w:cs="Menlo"/>
+          <w:color w:val="137646"/>
+          <w:sz w:val="24"/>
+          <w:szCs w:val="24"/>
+          <w:lang w:val="en-GB"/>
+        </w:rPr>
+        <w:t>4</w:t>
+      </w:r>
+      <w:r>
+        <w:rPr>
+          <w:rFonts w:ascii="Menlo" w:hAnsi="Menlo" w:cs="Menlo"/>
+          <w:sz w:val="24"/>
+          <w:szCs w:val="24"/>
+          <w:lang w:val="en-GB"/>
+        </w:rPr>
+        <w:t xml:space="preserve">, </w:t>
+      </w:r>
+      <w:r>
+        <w:rPr>
+          <w:rFonts w:ascii="Menlo" w:hAnsi="Menlo" w:cs="Menlo"/>
+          <w:color w:val="137646"/>
+          <w:sz w:val="24"/>
+          <w:szCs w:val="24"/>
+          <w:lang w:val="en-GB"/>
+        </w:rPr>
+        <w:t>2</w:t>
+      </w:r>
+      <w:r>
+        <w:rPr>
+          <w:rFonts w:ascii="Menlo" w:hAnsi="Menlo" w:cs="Menlo"/>
+          <w:sz w:val="24"/>
+          <w:szCs w:val="24"/>
+          <w:lang w:val="en-GB"/>
+        </w:rPr>
+        <w:t>}, {</w:t>
+      </w:r>
+      <w:r>
+        <w:rPr>
+          <w:rFonts w:ascii="Menlo" w:hAnsi="Menlo" w:cs="Menlo"/>
+          <w:color w:val="137646"/>
+          <w:sz w:val="24"/>
+          <w:szCs w:val="24"/>
+          <w:lang w:val="en-GB"/>
+        </w:rPr>
+        <w:t>0</w:t>
+      </w:r>
+      <w:r>
+        <w:rPr>
+          <w:rFonts w:ascii="Menlo" w:hAnsi="Menlo" w:cs="Menlo"/>
+          <w:sz w:val="24"/>
+          <w:szCs w:val="24"/>
+          <w:lang w:val="en-GB"/>
+        </w:rPr>
+        <w:t>, -</w:t>
+      </w:r>
+      <w:r>
+        <w:rPr>
+          <w:rFonts w:ascii="Menlo" w:hAnsi="Menlo" w:cs="Menlo"/>
+          <w:color w:val="137646"/>
+          <w:sz w:val="24"/>
+          <w:szCs w:val="24"/>
+          <w:lang w:val="en-GB"/>
+        </w:rPr>
+        <w:t>3</w:t>
+      </w:r>
+      <w:r>
+        <w:rPr>
+          <w:rFonts w:ascii="Menlo" w:hAnsi="Menlo" w:cs="Menlo"/>
+          <w:sz w:val="24"/>
+          <w:szCs w:val="24"/>
+          <w:lang w:val="en-GB"/>
+        </w:rPr>
+        <w:t xml:space="preserve">, </w:t>
+      </w:r>
+      <w:r>
+        <w:rPr>
+          <w:rFonts w:ascii="Menlo" w:hAnsi="Menlo" w:cs="Menlo"/>
+          <w:color w:val="137646"/>
+          <w:sz w:val="24"/>
+          <w:szCs w:val="24"/>
+          <w:lang w:val="en-GB"/>
+        </w:rPr>
+        <w:t>9</w:t>
+      </w:r>
+      <w:r>
+        <w:rPr>
+          <w:rFonts w:ascii="Menlo" w:hAnsi="Menlo" w:cs="Menlo"/>
+          <w:sz w:val="24"/>
+          <w:szCs w:val="24"/>
+          <w:lang w:val="en-GB"/>
+        </w:rPr>
+        <w:t xml:space="preserve">} }, </w:t>
+      </w:r>
+    </w:p>
+    <w:p>
+      <w:pPr>
+        <w:autoSpaceDE w:val="0"/>
+        <w:autoSpaceDN w:val="0"/>
+        <w:adjustRightInd w:val="0"/>
+        <w:spacing w:line="240" w:lineRule="auto"/>
+        <w:rPr>
+          <w:rFonts w:ascii="Menlo" w:hAnsi="Menlo" w:cs="Menlo"/>
+          <w:sz w:val="24"/>
+          <w:szCs w:val="24"/>
+          <w:lang w:val="en-GB"/>
+        </w:rPr>
+      </w:pPr>
+      <w:r>
+        <w:rPr>
+          <w:rFonts w:ascii="Menlo" w:hAnsi="Menlo" w:cs="Menlo"/>
+          <w:sz w:val="24"/>
+          <w:szCs w:val="24"/>
+          <w:lang w:val="en-GB"/>
+        </w:rPr>
+        <w:t xml:space="preserve">            </w:t>
+      </w:r>
+      <w:proofErr w:type="gramStart"/>
+      <w:r>
+        <w:rPr>
+          <w:rFonts w:ascii="Menlo" w:hAnsi="Menlo" w:cs="Menlo"/>
+          <w:sz w:val="24"/>
+          <w:szCs w:val="24"/>
+          <w:lang w:val="en-GB"/>
+        </w:rPr>
+        <w:t>{ {</w:t>
+      </w:r>
+      <w:proofErr w:type="gramEnd"/>
+      <w:r>
+        <w:rPr>
+          <w:rFonts w:ascii="Menlo" w:hAnsi="Menlo" w:cs="Menlo"/>
+          <w:color w:val="137646"/>
+          <w:sz w:val="24"/>
+          <w:szCs w:val="24"/>
+          <w:lang w:val="en-GB"/>
+        </w:rPr>
+        <w:t>13</w:t>
+      </w:r>
+      <w:r>
+        <w:rPr>
+          <w:rFonts w:ascii="Menlo" w:hAnsi="Menlo" w:cs="Menlo"/>
+          <w:sz w:val="24"/>
+          <w:szCs w:val="24"/>
+          <w:lang w:val="en-GB"/>
+        </w:rPr>
+        <w:t xml:space="preserve">, </w:t>
+      </w:r>
+      <w:r>
+        <w:rPr>
+          <w:rFonts w:ascii="Menlo" w:hAnsi="Menlo" w:cs="Menlo"/>
+          <w:color w:val="137646"/>
+          <w:sz w:val="24"/>
+          <w:szCs w:val="24"/>
+          <w:lang w:val="en-GB"/>
+        </w:rPr>
+        <w:t>4</w:t>
+      </w:r>
+      <w:r>
+        <w:rPr>
+          <w:rFonts w:ascii="Menlo" w:hAnsi="Menlo" w:cs="Menlo"/>
+          <w:sz w:val="24"/>
+          <w:szCs w:val="24"/>
+          <w:lang w:val="en-GB"/>
+        </w:rPr>
+        <w:t xml:space="preserve">, </w:t>
+      </w:r>
+      <w:r>
+        <w:rPr>
+          <w:rFonts w:ascii="Menlo" w:hAnsi="Menlo" w:cs="Menlo"/>
+          <w:color w:val="137646"/>
+          <w:sz w:val="24"/>
+          <w:szCs w:val="24"/>
+          <w:lang w:val="en-GB"/>
+        </w:rPr>
+        <w:t>56</w:t>
+      </w:r>
+      <w:r>
+        <w:rPr>
+          <w:rFonts w:ascii="Menlo" w:hAnsi="Menlo" w:cs="Menlo"/>
+          <w:sz w:val="24"/>
+          <w:szCs w:val="24"/>
+          <w:lang w:val="en-GB"/>
+        </w:rPr>
+        <w:t>}, {</w:t>
+      </w:r>
+      <w:r>
+        <w:rPr>
+          <w:rFonts w:ascii="Menlo" w:hAnsi="Menlo" w:cs="Menlo"/>
+          <w:color w:val="137646"/>
+          <w:sz w:val="24"/>
+          <w:szCs w:val="24"/>
+          <w:lang w:val="en-GB"/>
+        </w:rPr>
+        <w:t>5</w:t>
+      </w:r>
+      <w:r>
+        <w:rPr>
+          <w:rFonts w:ascii="Menlo" w:hAnsi="Menlo" w:cs="Menlo"/>
+          <w:sz w:val="24"/>
+          <w:szCs w:val="24"/>
+          <w:lang w:val="en-GB"/>
+        </w:rPr>
+        <w:t xml:space="preserve">, </w:t>
+      </w:r>
+      <w:r>
+        <w:rPr>
+          <w:rFonts w:ascii="Menlo" w:hAnsi="Menlo" w:cs="Menlo"/>
+          <w:color w:val="137646"/>
+          <w:sz w:val="24"/>
+          <w:szCs w:val="24"/>
+          <w:lang w:val="en-GB"/>
+        </w:rPr>
+        <w:t>9</w:t>
+      </w:r>
+      <w:r>
+        <w:rPr>
+          <w:rFonts w:ascii="Menlo" w:hAnsi="Menlo" w:cs="Menlo"/>
+          <w:sz w:val="24"/>
+          <w:szCs w:val="24"/>
+          <w:lang w:val="en-GB"/>
+        </w:rPr>
+        <w:t xml:space="preserve">, </w:t>
+      </w:r>
+      <w:r>
+        <w:rPr>
+          <w:rFonts w:ascii="Menlo" w:hAnsi="Menlo" w:cs="Menlo"/>
+          <w:color w:val="137646"/>
+          <w:sz w:val="24"/>
+          <w:szCs w:val="24"/>
+          <w:lang w:val="en-GB"/>
+        </w:rPr>
+        <w:t>3</w:t>
+      </w:r>
+      <w:r>
+        <w:rPr>
+          <w:rFonts w:ascii="Menlo" w:hAnsi="Menlo" w:cs="Menlo"/>
+          <w:sz w:val="24"/>
+          <w:szCs w:val="24"/>
+          <w:lang w:val="en-GB"/>
+        </w:rPr>
+        <w:t>}}};</w:t>
+      </w:r>
+    </w:p>
+    <w:p>
+      <w:pPr>
+        <w:autoSpaceDE w:val="0"/>
+        <w:autoSpaceDN w:val="0"/>
+        <w:adjustRightInd w:val="0"/>
+        <w:spacing w:line="240" w:lineRule="auto"/>
+        <w:rPr>
+          <w:rFonts w:ascii="Menlo" w:hAnsi="Menlo" w:cs="Menlo"/>
+          <w:sz w:val="24"/>
+          <w:szCs w:val="24"/>
+          <w:lang w:val="en-GB"/>
+        </w:rPr>
+      </w:pPr>
+      <w:r>
+        <w:rPr>
+          <w:rFonts w:ascii="Menlo" w:hAnsi="Menlo" w:cs="Menlo"/>
+          <w:sz w:val="24"/>
+          <w:szCs w:val="24"/>
+          <w:lang w:val="en-GB"/>
+        </w:rPr>
+        <w:t xml:space="preserve">    </w:t>
+      </w:r>
+      <w:r>
+        <w:rPr>
+          <w:rFonts w:ascii="Menlo" w:hAnsi="Menlo" w:cs="Menlo"/>
+          <w:color w:val="0000FF"/>
+          <w:sz w:val="24"/>
+          <w:szCs w:val="24"/>
+          <w:lang w:val="en-GB"/>
+        </w:rPr>
+        <w:t>int</w:t>
+      </w:r>
+      <w:r>
+        <w:rPr>
+          <w:rFonts w:ascii="Menlo" w:hAnsi="Menlo" w:cs="Menlo"/>
+          <w:sz w:val="24"/>
+          <w:szCs w:val="24"/>
+          <w:lang w:val="en-GB"/>
+        </w:rPr>
+        <w:t xml:space="preserve"> </w:t>
+      </w:r>
+      <w:proofErr w:type="spellStart"/>
+      <w:r>
+        <w:rPr>
+          <w:rFonts w:ascii="Menlo" w:hAnsi="Menlo" w:cs="Menlo"/>
+          <w:sz w:val="24"/>
+          <w:szCs w:val="24"/>
+          <w:lang w:val="en-GB"/>
+        </w:rPr>
+        <w:t>max_value</w:t>
+      </w:r>
+      <w:proofErr w:type="spellEnd"/>
+      <w:r>
+        <w:rPr>
+          <w:rFonts w:ascii="Menlo" w:hAnsi="Menlo" w:cs="Menlo"/>
+          <w:sz w:val="24"/>
+          <w:szCs w:val="24"/>
+          <w:lang w:val="en-GB"/>
+        </w:rPr>
+        <w:t>=</w:t>
+      </w:r>
+      <w:proofErr w:type="gramStart"/>
+      <w:r>
+        <w:rPr>
+          <w:rFonts w:ascii="Menlo" w:hAnsi="Menlo" w:cs="Menlo"/>
+          <w:sz w:val="24"/>
+          <w:szCs w:val="24"/>
+          <w:lang w:val="en-GB"/>
+        </w:rPr>
+        <w:t>x[</w:t>
+      </w:r>
+      <w:proofErr w:type="gramEnd"/>
+      <w:r>
+        <w:rPr>
+          <w:rFonts w:ascii="Menlo" w:hAnsi="Menlo" w:cs="Menlo"/>
+          <w:color w:val="137646"/>
+          <w:sz w:val="24"/>
+          <w:szCs w:val="24"/>
+          <w:lang w:val="en-GB"/>
+        </w:rPr>
+        <w:t>0</w:t>
+      </w:r>
+      <w:r>
+        <w:rPr>
+          <w:rFonts w:ascii="Menlo" w:hAnsi="Menlo" w:cs="Menlo"/>
+          <w:sz w:val="24"/>
+          <w:szCs w:val="24"/>
+          <w:lang w:val="en-GB"/>
+        </w:rPr>
+        <w:t>][</w:t>
+      </w:r>
+      <w:r>
+        <w:rPr>
+          <w:rFonts w:ascii="Menlo" w:hAnsi="Menlo" w:cs="Menlo"/>
+          <w:color w:val="137646"/>
+          <w:sz w:val="24"/>
+          <w:szCs w:val="24"/>
+          <w:lang w:val="en-GB"/>
+        </w:rPr>
+        <w:t>0</w:t>
+      </w:r>
+      <w:r>
+        <w:rPr>
+          <w:rFonts w:ascii="Menlo" w:hAnsi="Menlo" w:cs="Menlo"/>
+          <w:sz w:val="24"/>
+          <w:szCs w:val="24"/>
+          <w:lang w:val="en-GB"/>
+        </w:rPr>
+        <w:t>][</w:t>
+      </w:r>
+      <w:r>
+        <w:rPr>
+          <w:rFonts w:ascii="Menlo" w:hAnsi="Menlo" w:cs="Menlo"/>
+          <w:color w:val="137646"/>
+          <w:sz w:val="24"/>
+          <w:szCs w:val="24"/>
+          <w:lang w:val="en-GB"/>
+        </w:rPr>
+        <w:t>0</w:t>
+      </w:r>
+      <w:r>
+        <w:rPr>
+          <w:rFonts w:ascii="Menlo" w:hAnsi="Menlo" w:cs="Menlo"/>
+          <w:sz w:val="24"/>
+          <w:szCs w:val="24"/>
+          <w:lang w:val="en-GB"/>
+        </w:rPr>
+        <w:t xml:space="preserve">], </w:t>
+      </w:r>
+      <w:proofErr w:type="spellStart"/>
+      <w:r>
+        <w:rPr>
+          <w:rFonts w:ascii="Menlo" w:hAnsi="Menlo" w:cs="Menlo"/>
+          <w:sz w:val="24"/>
+          <w:szCs w:val="24"/>
+          <w:lang w:val="en-GB"/>
+        </w:rPr>
+        <w:t>min_value</w:t>
+      </w:r>
+      <w:proofErr w:type="spellEnd"/>
+      <w:r>
+        <w:rPr>
+          <w:rFonts w:ascii="Menlo" w:hAnsi="Menlo" w:cs="Menlo"/>
+          <w:sz w:val="24"/>
+          <w:szCs w:val="24"/>
+          <w:lang w:val="en-GB"/>
+        </w:rPr>
+        <w:t>=x[</w:t>
+      </w:r>
+      <w:r>
+        <w:rPr>
+          <w:rFonts w:ascii="Menlo" w:hAnsi="Menlo" w:cs="Menlo"/>
+          <w:color w:val="137646"/>
+          <w:sz w:val="24"/>
+          <w:szCs w:val="24"/>
+          <w:lang w:val="en-GB"/>
+        </w:rPr>
+        <w:t>0</w:t>
+      </w:r>
+      <w:r>
+        <w:rPr>
+          <w:rFonts w:ascii="Menlo" w:hAnsi="Menlo" w:cs="Menlo"/>
+          <w:sz w:val="24"/>
+          <w:szCs w:val="24"/>
+          <w:lang w:val="en-GB"/>
+        </w:rPr>
+        <w:t>][</w:t>
+      </w:r>
+      <w:r>
+        <w:rPr>
+          <w:rFonts w:ascii="Menlo" w:hAnsi="Menlo" w:cs="Menlo"/>
+          <w:color w:val="137646"/>
+          <w:sz w:val="24"/>
+          <w:szCs w:val="24"/>
+          <w:lang w:val="en-GB"/>
+        </w:rPr>
+        <w:t>0</w:t>
+      </w:r>
+      <w:r>
+        <w:rPr>
+          <w:rFonts w:ascii="Menlo" w:hAnsi="Menlo" w:cs="Menlo"/>
+          <w:sz w:val="24"/>
+          <w:szCs w:val="24"/>
+          <w:lang w:val="en-GB"/>
+        </w:rPr>
+        <w:t>][</w:t>
+      </w:r>
+      <w:r>
+        <w:rPr>
+          <w:rFonts w:ascii="Menlo" w:hAnsi="Menlo" w:cs="Menlo"/>
+          <w:color w:val="137646"/>
+          <w:sz w:val="24"/>
+          <w:szCs w:val="24"/>
+          <w:lang w:val="en-GB"/>
+        </w:rPr>
+        <w:t>0</w:t>
+      </w:r>
+      <w:r>
+        <w:rPr>
+          <w:rFonts w:ascii="Menlo" w:hAnsi="Menlo" w:cs="Menlo"/>
+          <w:sz w:val="24"/>
+          <w:szCs w:val="24"/>
+          <w:lang w:val="en-GB"/>
+        </w:rPr>
+        <w:t>];</w:t>
+      </w:r>
+    </w:p>
+    <w:p>
+      <w:pPr>
+        <w:autoSpaceDE w:val="0"/>
+        <w:autoSpaceDN w:val="0"/>
+        <w:adjustRightInd w:val="0"/>
+        <w:spacing w:line="240" w:lineRule="auto"/>
+        <w:rPr>
+          <w:rFonts w:ascii="Menlo" w:hAnsi="Menlo" w:cs="Menlo"/>
+          <w:sz w:val="24"/>
+          <w:szCs w:val="24"/>
+          <w:lang w:val="en-GB"/>
+        </w:rPr>
+      </w:pPr>
+      <w:r>
+        <w:rPr>
+          <w:rFonts w:ascii="Menlo" w:hAnsi="Menlo" w:cs="Menlo"/>
+          <w:sz w:val="24"/>
+          <w:szCs w:val="24"/>
+          <w:lang w:val="en-GB"/>
+        </w:rPr>
+        <w:t xml:space="preserve">    </w:t>
+      </w:r>
+      <w:r>
+        <w:rPr>
+          <w:rFonts w:ascii="Menlo" w:hAnsi="Menlo" w:cs="Menlo"/>
+          <w:color w:val="0000FF"/>
+          <w:sz w:val="24"/>
+          <w:szCs w:val="24"/>
+          <w:lang w:val="en-GB"/>
+        </w:rPr>
+        <w:t>for</w:t>
+      </w:r>
+      <w:r>
+        <w:rPr>
+          <w:rFonts w:ascii="Menlo" w:hAnsi="Menlo" w:cs="Menlo"/>
+          <w:sz w:val="24"/>
+          <w:szCs w:val="24"/>
+          <w:lang w:val="en-GB"/>
+        </w:rPr>
+        <w:t xml:space="preserve"> (</w:t>
+      </w:r>
+      <w:r>
+        <w:rPr>
+          <w:rFonts w:ascii="Menlo" w:hAnsi="Menlo" w:cs="Menlo"/>
+          <w:color w:val="0000FF"/>
+          <w:sz w:val="24"/>
+          <w:szCs w:val="24"/>
+          <w:lang w:val="en-GB"/>
+        </w:rPr>
+        <w:t>int</w:t>
+      </w:r>
+      <w:r>
+        <w:rPr>
+          <w:rFonts w:ascii="Menlo" w:hAnsi="Menlo" w:cs="Menlo"/>
+          <w:sz w:val="24"/>
+          <w:szCs w:val="24"/>
+          <w:lang w:val="en-GB"/>
+        </w:rPr>
+        <w:t xml:space="preserve"> </w:t>
+      </w:r>
+      <w:proofErr w:type="spellStart"/>
+      <w:r>
+        <w:rPr>
+          <w:rFonts w:ascii="Menlo" w:hAnsi="Menlo" w:cs="Menlo"/>
+          <w:sz w:val="24"/>
+          <w:szCs w:val="24"/>
+          <w:lang w:val="en-GB"/>
+        </w:rPr>
+        <w:t>i</w:t>
+      </w:r>
+      <w:proofErr w:type="spellEnd"/>
+      <w:r>
+        <w:rPr>
+          <w:rFonts w:ascii="Menlo" w:hAnsi="Menlo" w:cs="Menlo"/>
+          <w:sz w:val="24"/>
+          <w:szCs w:val="24"/>
+          <w:lang w:val="en-GB"/>
+        </w:rPr>
+        <w:t>=</w:t>
+      </w:r>
+      <w:r>
+        <w:rPr>
+          <w:rFonts w:ascii="Menlo" w:hAnsi="Menlo" w:cs="Menlo"/>
+          <w:color w:val="137646"/>
+          <w:sz w:val="24"/>
+          <w:szCs w:val="24"/>
+          <w:lang w:val="en-GB"/>
+        </w:rPr>
+        <w:t>0</w:t>
+      </w:r>
+      <w:r>
+        <w:rPr>
+          <w:rFonts w:ascii="Menlo" w:hAnsi="Menlo" w:cs="Menlo"/>
+          <w:sz w:val="24"/>
+          <w:szCs w:val="24"/>
+          <w:lang w:val="en-GB"/>
+        </w:rPr>
+        <w:t xml:space="preserve">; </w:t>
+      </w:r>
+      <w:proofErr w:type="spellStart"/>
+      <w:r>
+        <w:rPr>
+          <w:rFonts w:ascii="Menlo" w:hAnsi="Menlo" w:cs="Menlo"/>
+          <w:sz w:val="24"/>
+          <w:szCs w:val="24"/>
+          <w:lang w:val="en-GB"/>
+        </w:rPr>
+        <w:t>i</w:t>
+      </w:r>
+      <w:proofErr w:type="spellEnd"/>
+      <w:r>
+        <w:rPr>
+          <w:rFonts w:ascii="Menlo" w:hAnsi="Menlo" w:cs="Menlo"/>
+          <w:sz w:val="24"/>
+          <w:szCs w:val="24"/>
+          <w:lang w:val="en-GB"/>
+        </w:rPr>
+        <w:t>&lt;=</w:t>
+      </w:r>
+      <w:r>
+        <w:rPr>
+          <w:rFonts w:ascii="Menlo" w:hAnsi="Menlo" w:cs="Menlo"/>
+          <w:color w:val="137646"/>
+          <w:sz w:val="24"/>
+          <w:szCs w:val="24"/>
+          <w:lang w:val="en-GB"/>
+        </w:rPr>
+        <w:t>2</w:t>
+      </w:r>
+      <w:r>
+        <w:rPr>
+          <w:rFonts w:ascii="Menlo" w:hAnsi="Menlo" w:cs="Menlo"/>
+          <w:sz w:val="24"/>
+          <w:szCs w:val="24"/>
+          <w:lang w:val="en-GB"/>
+        </w:rPr>
+        <w:t xml:space="preserve">; </w:t>
+      </w:r>
+      <w:proofErr w:type="spellStart"/>
+      <w:r>
+        <w:rPr>
+          <w:rFonts w:ascii="Menlo" w:hAnsi="Menlo" w:cs="Menlo"/>
+          <w:sz w:val="24"/>
+          <w:szCs w:val="24"/>
+          <w:lang w:val="en-GB"/>
+        </w:rPr>
+        <w:t>i</w:t>
+      </w:r>
+      <w:proofErr w:type="spellEnd"/>
+      <w:r>
+        <w:rPr>
+          <w:rFonts w:ascii="Menlo" w:hAnsi="Menlo" w:cs="Menlo"/>
+          <w:sz w:val="24"/>
+          <w:szCs w:val="24"/>
+          <w:lang w:val="en-GB"/>
+        </w:rPr>
+        <w:t>+</w:t>
+      </w:r>
+      <w:proofErr w:type="gramStart"/>
+      <w:r>
+        <w:rPr>
+          <w:rFonts w:ascii="Menlo" w:hAnsi="Menlo" w:cs="Menlo"/>
+          <w:sz w:val="24"/>
+          <w:szCs w:val="24"/>
+          <w:lang w:val="en-GB"/>
+        </w:rPr>
+        <w:t>+){</w:t>
+      </w:r>
+      <w:proofErr w:type="gramEnd"/>
+    </w:p>
+    <w:p>
+      <w:pPr>
+        <w:autoSpaceDE w:val="0"/>
+        <w:autoSpaceDN w:val="0"/>
+        <w:adjustRightInd w:val="0"/>
+        <w:spacing w:line="240" w:lineRule="auto"/>
+        <w:rPr>
+          <w:rFonts w:ascii="Menlo" w:hAnsi="Menlo" w:cs="Menlo"/>
+          <w:sz w:val="24"/>
+          <w:szCs w:val="24"/>
+          <w:lang w:val="en-GB"/>
+        </w:rPr>
+      </w:pPr>
+      <w:r>
+        <w:rPr>
+          <w:rFonts w:ascii="Menlo" w:hAnsi="Menlo" w:cs="Menlo"/>
+          <w:sz w:val="24"/>
+          <w:szCs w:val="24"/>
+          <w:lang w:val="en-GB"/>
+        </w:rPr>
+        <w:t xml:space="preserve">        </w:t>
+      </w:r>
+      <w:r>
+        <w:rPr>
+          <w:rFonts w:ascii="Menlo" w:hAnsi="Menlo" w:cs="Menlo"/>
+          <w:color w:val="0000FF"/>
+          <w:sz w:val="24"/>
+          <w:szCs w:val="24"/>
+          <w:lang w:val="en-GB"/>
+        </w:rPr>
+        <w:t>for</w:t>
+      </w:r>
+      <w:r>
+        <w:rPr>
+          <w:rFonts w:ascii="Menlo" w:hAnsi="Menlo" w:cs="Menlo"/>
+          <w:sz w:val="24"/>
+          <w:szCs w:val="24"/>
+          <w:lang w:val="en-GB"/>
+        </w:rPr>
+        <w:t xml:space="preserve"> (</w:t>
+      </w:r>
+      <w:r>
+        <w:rPr>
+          <w:rFonts w:ascii="Menlo" w:hAnsi="Menlo" w:cs="Menlo"/>
+          <w:color w:val="0000FF"/>
+          <w:sz w:val="24"/>
+          <w:szCs w:val="24"/>
+          <w:lang w:val="en-GB"/>
+        </w:rPr>
+        <w:t>int</w:t>
+      </w:r>
+      <w:r>
+        <w:rPr>
+          <w:rFonts w:ascii="Menlo" w:hAnsi="Menlo" w:cs="Menlo"/>
+          <w:sz w:val="24"/>
+          <w:szCs w:val="24"/>
+          <w:lang w:val="en-GB"/>
+        </w:rPr>
+        <w:t xml:space="preserve"> j=</w:t>
+      </w:r>
+      <w:r>
+        <w:rPr>
+          <w:rFonts w:ascii="Menlo" w:hAnsi="Menlo" w:cs="Menlo"/>
+          <w:color w:val="137646"/>
+          <w:sz w:val="24"/>
+          <w:szCs w:val="24"/>
+          <w:lang w:val="en-GB"/>
+        </w:rPr>
+        <w:t>0</w:t>
+      </w:r>
+      <w:r>
+        <w:rPr>
+          <w:rFonts w:ascii="Menlo" w:hAnsi="Menlo" w:cs="Menlo"/>
+          <w:sz w:val="24"/>
+          <w:szCs w:val="24"/>
+          <w:lang w:val="en-GB"/>
+        </w:rPr>
+        <w:t>; j&lt;=</w:t>
+      </w:r>
+      <w:r>
+        <w:rPr>
+          <w:rFonts w:ascii="Menlo" w:hAnsi="Menlo" w:cs="Menlo"/>
+          <w:color w:val="137646"/>
+          <w:sz w:val="24"/>
+          <w:szCs w:val="24"/>
+          <w:lang w:val="en-GB"/>
+        </w:rPr>
+        <w:t>2</w:t>
+      </w:r>
+      <w:r>
+        <w:rPr>
+          <w:rFonts w:ascii="Menlo" w:hAnsi="Menlo" w:cs="Menlo"/>
+          <w:sz w:val="24"/>
+          <w:szCs w:val="24"/>
+          <w:lang w:val="en-GB"/>
+        </w:rPr>
+        <w:t xml:space="preserve">; </w:t>
+      </w:r>
+      <w:proofErr w:type="spellStart"/>
+      <w:proofErr w:type="gramStart"/>
+      <w:r>
+        <w:rPr>
+          <w:rFonts w:ascii="Menlo" w:hAnsi="Menlo" w:cs="Menlo"/>
+          <w:sz w:val="24"/>
+          <w:szCs w:val="24"/>
+          <w:lang w:val="en-GB"/>
+        </w:rPr>
+        <w:t>j++</w:t>
+      </w:r>
+      <w:proofErr w:type="spellEnd"/>
+      <w:r>
+        <w:rPr>
+          <w:rFonts w:ascii="Menlo" w:hAnsi="Menlo" w:cs="Menlo"/>
+          <w:sz w:val="24"/>
+          <w:szCs w:val="24"/>
+          <w:lang w:val="en-GB"/>
+        </w:rPr>
+        <w:t>){</w:t>
+      </w:r>
+      <w:proofErr w:type="gramEnd"/>
+    </w:p>
+    <w:p>
+      <w:pPr>
+        <w:autoSpaceDE w:val="0"/>
+        <w:autoSpaceDN w:val="0"/>
+        <w:adjustRightInd w:val="0"/>
+        <w:spacing w:line="240" w:lineRule="auto"/>
+        <w:rPr>
+          <w:rFonts w:ascii="Menlo" w:hAnsi="Menlo" w:cs="Menlo"/>
+          <w:sz w:val="24"/>
+          <w:szCs w:val="24"/>
+          <w:lang w:val="en-GB"/>
+        </w:rPr>
+      </w:pPr>
+      <w:r>
+        <w:rPr>
+          <w:rFonts w:ascii="Menlo" w:hAnsi="Menlo" w:cs="Menlo"/>
+          <w:sz w:val="24"/>
+          <w:szCs w:val="24"/>
+          <w:lang w:val="en-GB"/>
+        </w:rPr>
+        <w:t xml:space="preserve">            </w:t>
+      </w:r>
+      <w:r>
+        <w:rPr>
+          <w:rFonts w:ascii="Menlo" w:hAnsi="Menlo" w:cs="Menlo"/>
+          <w:color w:val="0000FF"/>
+          <w:sz w:val="24"/>
+          <w:szCs w:val="24"/>
+          <w:lang w:val="en-GB"/>
+        </w:rPr>
+        <w:t>for</w:t>
+      </w:r>
+      <w:r>
+        <w:rPr>
+          <w:rFonts w:ascii="Menlo" w:hAnsi="Menlo" w:cs="Menlo"/>
+          <w:sz w:val="24"/>
+          <w:szCs w:val="24"/>
+          <w:lang w:val="en-GB"/>
+        </w:rPr>
+        <w:t xml:space="preserve"> (</w:t>
+      </w:r>
+      <w:r>
+        <w:rPr>
+          <w:rFonts w:ascii="Menlo" w:hAnsi="Menlo" w:cs="Menlo"/>
+          <w:color w:val="0000FF"/>
+          <w:sz w:val="24"/>
+          <w:szCs w:val="24"/>
+          <w:lang w:val="en-GB"/>
+        </w:rPr>
+        <w:t>int</w:t>
+      </w:r>
+      <w:r>
+        <w:rPr>
+          <w:rFonts w:ascii="Menlo" w:hAnsi="Menlo" w:cs="Menlo"/>
+          <w:sz w:val="24"/>
+          <w:szCs w:val="24"/>
+          <w:lang w:val="en-GB"/>
+        </w:rPr>
+        <w:t xml:space="preserve"> k=</w:t>
+      </w:r>
+      <w:r>
+        <w:rPr>
+          <w:rFonts w:ascii="Menlo" w:hAnsi="Menlo" w:cs="Menlo"/>
+          <w:color w:val="137646"/>
+          <w:sz w:val="24"/>
+          <w:szCs w:val="24"/>
+          <w:lang w:val="en-GB"/>
+        </w:rPr>
+        <w:t>0</w:t>
+      </w:r>
+      <w:r>
+        <w:rPr>
+          <w:rFonts w:ascii="Menlo" w:hAnsi="Menlo" w:cs="Menlo"/>
+          <w:sz w:val="24"/>
+          <w:szCs w:val="24"/>
+          <w:lang w:val="en-GB"/>
+        </w:rPr>
+        <w:t>; k&lt;</w:t>
+      </w:r>
+      <w:r>
+        <w:rPr>
+          <w:rFonts w:ascii="Menlo" w:hAnsi="Menlo" w:cs="Menlo"/>
+          <w:color w:val="137646"/>
+          <w:sz w:val="24"/>
+          <w:szCs w:val="24"/>
+          <w:lang w:val="en-GB"/>
+        </w:rPr>
+        <w:t>3</w:t>
+      </w:r>
+      <w:r>
+        <w:rPr>
+          <w:rFonts w:ascii="Menlo" w:hAnsi="Menlo" w:cs="Menlo"/>
+          <w:sz w:val="24"/>
+          <w:szCs w:val="24"/>
+          <w:lang w:val="en-GB"/>
+        </w:rPr>
+        <w:t>; k+</w:t>
+      </w:r>
+      <w:proofErr w:type="gramStart"/>
+      <w:r>
+        <w:rPr>
+          <w:rFonts w:ascii="Menlo" w:hAnsi="Menlo" w:cs="Menlo"/>
+          <w:sz w:val="24"/>
+          <w:szCs w:val="24"/>
+          <w:lang w:val="en-GB"/>
+        </w:rPr>
+        <w:t>+){</w:t>
+      </w:r>
+      <w:proofErr w:type="gramEnd"/>
+    </w:p>
+    <w:p>
+      <w:pPr>
+        <w:autoSpaceDE w:val="0"/>
+        <w:autoSpaceDN w:val="0"/>
+        <w:adjustRightInd w:val="0"/>
+        <w:spacing w:line="240" w:lineRule="auto"/>
+        <w:rPr>
+          <w:rFonts w:ascii="Menlo" w:hAnsi="Menlo" w:cs="Menlo"/>
+          <w:sz w:val="24"/>
+          <w:szCs w:val="24"/>
+          <w:lang w:val="en-GB"/>
+        </w:rPr>
+      </w:pPr>
+      <w:r>
+        <w:rPr>
+          <w:rFonts w:ascii="Menlo" w:hAnsi="Menlo" w:cs="Menlo"/>
+          <w:sz w:val="24"/>
+          <w:szCs w:val="24"/>
+          <w:lang w:val="en-GB"/>
+        </w:rPr>
+        <w:t xml:space="preserve">                </w:t>
+      </w:r>
+      <w:r>
+        <w:rPr>
+          <w:rFonts w:ascii="Menlo" w:hAnsi="Menlo" w:cs="Menlo"/>
+          <w:color w:val="0000FF"/>
+          <w:sz w:val="24"/>
+          <w:szCs w:val="24"/>
+          <w:lang w:val="en-GB"/>
+        </w:rPr>
+        <w:t>if</w:t>
+      </w:r>
+      <w:r>
+        <w:rPr>
+          <w:rFonts w:ascii="Menlo" w:hAnsi="Menlo" w:cs="Menlo"/>
+          <w:sz w:val="24"/>
+          <w:szCs w:val="24"/>
+          <w:lang w:val="en-GB"/>
+        </w:rPr>
+        <w:t xml:space="preserve"> (x[</w:t>
+      </w:r>
+      <w:proofErr w:type="spellStart"/>
+      <w:r>
+        <w:rPr>
+          <w:rFonts w:ascii="Menlo" w:hAnsi="Menlo" w:cs="Menlo"/>
+          <w:sz w:val="24"/>
+          <w:szCs w:val="24"/>
+          <w:lang w:val="en-GB"/>
+        </w:rPr>
+        <w:t>i</w:t>
+      </w:r>
+      <w:proofErr w:type="spellEnd"/>
+      <w:r>
+        <w:rPr>
+          <w:rFonts w:ascii="Menlo" w:hAnsi="Menlo" w:cs="Menlo"/>
+          <w:sz w:val="24"/>
+          <w:szCs w:val="24"/>
+          <w:lang w:val="en-GB"/>
+        </w:rPr>
+        <w:t xml:space="preserve">][j][k] &gt;= </w:t>
+      </w:r>
+      <w:proofErr w:type="spellStart"/>
+      <w:r>
+        <w:rPr>
+          <w:rFonts w:ascii="Menlo" w:hAnsi="Menlo" w:cs="Menlo"/>
+          <w:sz w:val="24"/>
+          <w:szCs w:val="24"/>
+          <w:lang w:val="en-GB"/>
+        </w:rPr>
+        <w:t>max_</w:t>
+      </w:r>
+      <w:proofErr w:type="gramStart"/>
+      <w:r>
+        <w:rPr>
+          <w:rFonts w:ascii="Menlo" w:hAnsi="Menlo" w:cs="Menlo"/>
+          <w:sz w:val="24"/>
+          <w:szCs w:val="24"/>
+          <w:lang w:val="en-GB"/>
+        </w:rPr>
+        <w:t>value</w:t>
+      </w:r>
+      <w:proofErr w:type="spellEnd"/>
+      <w:r>
+        <w:rPr>
+          <w:rFonts w:ascii="Menlo" w:hAnsi="Menlo" w:cs="Menlo"/>
+          <w:sz w:val="24"/>
+          <w:szCs w:val="24"/>
+          <w:lang w:val="en-GB"/>
+        </w:rPr>
+        <w:t>){</w:t>
+      </w:r>
+      <w:proofErr w:type="gramEnd"/>
+    </w:p>
+    <w:p>
+      <w:pPr>
+        <w:autoSpaceDE w:val="0"/>
+        <w:autoSpaceDN w:val="0"/>
+        <w:adjustRightInd w:val="0"/>
+        <w:spacing w:line="240" w:lineRule="auto"/>
+        <w:rPr>
+          <w:rFonts w:ascii="Menlo" w:hAnsi="Menlo" w:cs="Menlo"/>
+          <w:sz w:val="24"/>
+          <w:szCs w:val="24"/>
+          <w:lang w:val="en-GB"/>
+        </w:rPr>
+      </w:pPr>
+      <w:r>
+        <w:rPr>
+          <w:rFonts w:ascii="Menlo" w:hAnsi="Menlo" w:cs="Menlo"/>
+          <w:sz w:val="24"/>
+          <w:szCs w:val="24"/>
+          <w:lang w:val="en-GB"/>
+        </w:rPr>
+        <w:t xml:space="preserve">                    </w:t>
+      </w:r>
+      <w:proofErr w:type="spellStart"/>
+      <w:r>
+        <w:rPr>
+          <w:rFonts w:ascii="Menlo" w:hAnsi="Menlo" w:cs="Menlo"/>
+          <w:sz w:val="24"/>
+          <w:szCs w:val="24"/>
+          <w:lang w:val="en-GB"/>
+        </w:rPr>
+        <w:t>max_value</w:t>
+      </w:r>
+      <w:proofErr w:type="spellEnd"/>
+      <w:r>
+        <w:rPr>
+          <w:rFonts w:ascii="Menlo" w:hAnsi="Menlo" w:cs="Menlo"/>
+          <w:sz w:val="24"/>
+          <w:szCs w:val="24"/>
+          <w:lang w:val="en-GB"/>
+        </w:rPr>
+        <w:t xml:space="preserve"> = x[</w:t>
+      </w:r>
+      <w:proofErr w:type="spellStart"/>
+      <w:r>
+        <w:rPr>
+          <w:rFonts w:ascii="Menlo" w:hAnsi="Menlo" w:cs="Menlo"/>
+          <w:sz w:val="24"/>
+          <w:szCs w:val="24"/>
+          <w:lang w:val="en-GB"/>
+        </w:rPr>
+        <w:t>i</w:t>
+      </w:r>
+      <w:proofErr w:type="spellEnd"/>
+      <w:r>
+        <w:rPr>
+          <w:rFonts w:ascii="Menlo" w:hAnsi="Menlo" w:cs="Menlo"/>
+          <w:sz w:val="24"/>
+          <w:szCs w:val="24"/>
+          <w:lang w:val="en-GB"/>
+        </w:rPr>
+        <w:t>][j][k</w:t>
+      </w:r>
+      <w:proofErr w:type="gramStart"/>
+      <w:r>
+        <w:rPr>
+          <w:rFonts w:ascii="Menlo" w:hAnsi="Menlo" w:cs="Menlo"/>
+          <w:sz w:val="24"/>
+          <w:szCs w:val="24"/>
+          <w:lang w:val="en-GB"/>
+        </w:rPr>
+        <w:t>];</w:t>
+      </w:r>
+      <w:proofErr w:type="gramEnd"/>
+    </w:p>
+    <w:p>
+      <w:pPr>
+        <w:autoSpaceDE w:val="0"/>
+        <w:autoSpaceDN w:val="0"/>
+        <w:adjustRightInd w:val="0"/>
+        <w:spacing w:line="240" w:lineRule="auto"/>
+        <w:rPr>
+          <w:rFonts w:ascii="Menlo" w:hAnsi="Menlo" w:cs="Menlo"/>
+          <w:sz w:val="24"/>
+          <w:szCs w:val="24"/>
+          <w:lang w:val="en-GB"/>
+        </w:rPr>
+      </w:pPr>
+      <w:r>
+        <w:rPr>
+          <w:rFonts w:ascii="Menlo" w:hAnsi="Menlo" w:cs="Menlo"/>
+          <w:sz w:val="24"/>
+          <w:szCs w:val="24"/>
+          <w:lang w:val="en-GB"/>
+        </w:rPr>
+        <w:t xml:space="preserve">                }</w:t>
+      </w:r>
+    </w:p>
+    <w:p>
+      <w:pPr>
+        <w:autoSpaceDE w:val="0"/>
+        <w:autoSpaceDN w:val="0"/>
+        <w:adjustRightInd w:val="0"/>
+        <w:spacing w:line="240" w:lineRule="auto"/>
+        <w:rPr>
+          <w:rFonts w:ascii="Menlo" w:hAnsi="Menlo" w:cs="Menlo"/>
+          <w:sz w:val="24"/>
+          <w:szCs w:val="24"/>
+          <w:lang w:val="en-GB"/>
+        </w:rPr>
+      </w:pPr>
+      <w:r>
+        <w:rPr>
+          <w:rFonts w:ascii="Menlo" w:hAnsi="Menlo" w:cs="Menlo"/>
+          <w:sz w:val="24"/>
+          <w:szCs w:val="24"/>
+          <w:lang w:val="en-GB"/>
+        </w:rPr>
+        <w:t xml:space="preserve">                </w:t>
+      </w:r>
+      <w:r>
+        <w:rPr>
+          <w:rFonts w:ascii="Menlo" w:hAnsi="Menlo" w:cs="Menlo"/>
+          <w:color w:val="0000FF"/>
+          <w:sz w:val="24"/>
+          <w:szCs w:val="24"/>
+          <w:lang w:val="en-GB"/>
+        </w:rPr>
+        <w:t>if</w:t>
+      </w:r>
+      <w:r>
+        <w:rPr>
+          <w:rFonts w:ascii="Menlo" w:hAnsi="Menlo" w:cs="Menlo"/>
+          <w:sz w:val="24"/>
+          <w:szCs w:val="24"/>
+          <w:lang w:val="en-GB"/>
+        </w:rPr>
+        <w:t xml:space="preserve"> (x[</w:t>
+      </w:r>
+      <w:proofErr w:type="spellStart"/>
+      <w:r>
+        <w:rPr>
+          <w:rFonts w:ascii="Menlo" w:hAnsi="Menlo" w:cs="Menlo"/>
+          <w:sz w:val="24"/>
+          <w:szCs w:val="24"/>
+          <w:lang w:val="en-GB"/>
+        </w:rPr>
+        <w:t>i</w:t>
+      </w:r>
+      <w:proofErr w:type="spellEnd"/>
+      <w:r>
+        <w:rPr>
+          <w:rFonts w:ascii="Menlo" w:hAnsi="Menlo" w:cs="Menlo"/>
+          <w:sz w:val="24"/>
+          <w:szCs w:val="24"/>
+          <w:lang w:val="en-GB"/>
+        </w:rPr>
+        <w:t xml:space="preserve">][j][k] &lt;= </w:t>
+      </w:r>
+      <w:proofErr w:type="spellStart"/>
+      <w:r>
+        <w:rPr>
+          <w:rFonts w:ascii="Menlo" w:hAnsi="Menlo" w:cs="Menlo"/>
+          <w:sz w:val="24"/>
+          <w:szCs w:val="24"/>
+          <w:lang w:val="en-GB"/>
+        </w:rPr>
+        <w:t>min_</w:t>
+      </w:r>
+      <w:proofErr w:type="gramStart"/>
+      <w:r>
+        <w:rPr>
+          <w:rFonts w:ascii="Menlo" w:hAnsi="Menlo" w:cs="Menlo"/>
+          <w:sz w:val="24"/>
+          <w:szCs w:val="24"/>
+          <w:lang w:val="en-GB"/>
+        </w:rPr>
+        <w:t>value</w:t>
+      </w:r>
+      <w:proofErr w:type="spellEnd"/>
+      <w:r>
+        <w:rPr>
+          <w:rFonts w:ascii="Menlo" w:hAnsi="Menlo" w:cs="Menlo"/>
+          <w:sz w:val="24"/>
+          <w:szCs w:val="24"/>
+          <w:lang w:val="en-GB"/>
+        </w:rPr>
+        <w:t>){</w:t>
+      </w:r>
+      <w:proofErr w:type="gramEnd"/>
+    </w:p>
+    <w:p>
+      <w:pPr>
+        <w:autoSpaceDE w:val="0"/>
+        <w:autoSpaceDN w:val="0"/>
+        <w:adjustRightInd w:val="0"/>
+        <w:spacing w:line="240" w:lineRule="auto"/>
+        <w:rPr>
+          <w:rFonts w:ascii="Menlo" w:hAnsi="Menlo" w:cs="Menlo"/>
+          <w:sz w:val="24"/>
+          <w:szCs w:val="24"/>
+          <w:lang w:val="en-GB"/>
+        </w:rPr>
+      </w:pPr>
+      <w:r>
+        <w:rPr>
+          <w:rFonts w:ascii="Menlo" w:hAnsi="Menlo" w:cs="Menlo"/>
+          <w:sz w:val="24"/>
+          <w:szCs w:val="24"/>
+          <w:lang w:val="en-GB"/>
+        </w:rPr>
+        <w:t xml:space="preserve">                    </w:t>
+      </w:r>
+      <w:proofErr w:type="spellStart"/>
+      <w:r>
+        <w:rPr>
+          <w:rFonts w:ascii="Menlo" w:hAnsi="Menlo" w:cs="Menlo"/>
+          <w:sz w:val="24"/>
+          <w:szCs w:val="24"/>
+          <w:lang w:val="en-GB"/>
+        </w:rPr>
+        <w:t>min_value</w:t>
+      </w:r>
+      <w:proofErr w:type="spellEnd"/>
+      <w:r>
+        <w:rPr>
+          <w:rFonts w:ascii="Menlo" w:hAnsi="Menlo" w:cs="Menlo"/>
+          <w:sz w:val="24"/>
+          <w:szCs w:val="24"/>
+          <w:lang w:val="en-GB"/>
+        </w:rPr>
+        <w:t xml:space="preserve"> = x[</w:t>
+      </w:r>
+      <w:proofErr w:type="spellStart"/>
+      <w:r>
+        <w:rPr>
+          <w:rFonts w:ascii="Menlo" w:hAnsi="Menlo" w:cs="Menlo"/>
+          <w:sz w:val="24"/>
+          <w:szCs w:val="24"/>
+          <w:lang w:val="en-GB"/>
+        </w:rPr>
+        <w:t>i</w:t>
+      </w:r>
+      <w:proofErr w:type="spellEnd"/>
+      <w:r>
+        <w:rPr>
+          <w:rFonts w:ascii="Menlo" w:hAnsi="Menlo" w:cs="Menlo"/>
+          <w:sz w:val="24"/>
+          <w:szCs w:val="24"/>
+          <w:lang w:val="en-GB"/>
+        </w:rPr>
+        <w:t>][j][k</w:t>
+      </w:r>
+      <w:proofErr w:type="gramStart"/>
+      <w:r>
+        <w:rPr>
+          <w:rFonts w:ascii="Menlo" w:hAnsi="Menlo" w:cs="Menlo"/>
+          <w:sz w:val="24"/>
+          <w:szCs w:val="24"/>
+          <w:lang w:val="en-GB"/>
+        </w:rPr>
+        <w:t>];</w:t>
+      </w:r>
+      <w:proofErr w:type="gramEnd"/>
+    </w:p>
+    <w:p>
+      <w:pPr>
+        <w:autoSpaceDE w:val="0"/>
+        <w:autoSpaceDN w:val="0"/>
+        <w:adjustRightInd w:val="0"/>
+        <w:spacing w:line="240" w:lineRule="auto"/>
+        <w:rPr>
+          <w:rFonts w:ascii="Menlo" w:hAnsi="Menlo" w:cs="Menlo"/>
+          <w:sz w:val="24"/>
+          <w:szCs w:val="24"/>
+          <w:lang w:val="en-GB"/>
+        </w:rPr>
+      </w:pPr>
+      <w:r>
+        <w:rPr>
+          <w:rFonts w:ascii="Menlo" w:hAnsi="Menlo" w:cs="Menlo"/>
+          <w:sz w:val="24"/>
+          <w:szCs w:val="24"/>
+          <w:lang w:val="en-GB"/>
+        </w:rPr>
+        <w:t xml:space="preserve">                }</w:t>
+      </w:r>
+    </w:p>
+    <w:p>
+      <w:pPr>
+        <w:autoSpaceDE w:val="0"/>
+        <w:autoSpaceDN w:val="0"/>
+        <w:adjustRightInd w:val="0"/>
+        <w:spacing w:line="240" w:lineRule="auto"/>
+        <w:rPr>
+          <w:rFonts w:ascii="Menlo" w:hAnsi="Menlo" w:cs="Menlo"/>
+          <w:sz w:val="24"/>
+          <w:szCs w:val="24"/>
+          <w:lang w:val="en-GB"/>
+        </w:rPr>
+      </w:pPr>
+      <w:r>
+        <w:rPr>
+          <w:rFonts w:ascii="Menlo" w:hAnsi="Menlo" w:cs="Menlo"/>
+          <w:sz w:val="24"/>
+          <w:szCs w:val="24"/>
+          <w:lang w:val="en-GB"/>
+        </w:rPr>
+        <w:t xml:space="preserve">            }</w:t>
+      </w:r>
+    </w:p>
+    <w:p>
+      <w:pPr>
+        <w:autoSpaceDE w:val="0"/>
+        <w:autoSpaceDN w:val="0"/>
+        <w:adjustRightInd w:val="0"/>
+        <w:spacing w:line="240" w:lineRule="auto"/>
+        <w:rPr>
+          <w:rFonts w:ascii="Menlo" w:hAnsi="Menlo" w:cs="Menlo"/>
+          <w:sz w:val="24"/>
+          <w:szCs w:val="24"/>
+          <w:lang w:val="en-GB"/>
+        </w:rPr>
+      </w:pPr>
+      <w:r>
+        <w:rPr>
+          <w:rFonts w:ascii="Menlo" w:hAnsi="Menlo" w:cs="Menlo"/>
+          <w:sz w:val="24"/>
+          <w:szCs w:val="24"/>
+          <w:lang w:val="en-GB"/>
+        </w:rPr>
+        <w:t xml:space="preserve">        }</w:t>
+      </w:r>
+    </w:p>
+    <w:p>
+      <w:pPr>
+        <w:autoSpaceDE w:val="0"/>
+        <w:autoSpaceDN w:val="0"/>
+        <w:adjustRightInd w:val="0"/>
+        <w:spacing w:line="240" w:lineRule="auto"/>
+        <w:rPr>
+          <w:rFonts w:ascii="Menlo" w:hAnsi="Menlo" w:cs="Menlo"/>
+          <w:sz w:val="24"/>
+          <w:szCs w:val="24"/>
+          <w:lang w:val="en-GB"/>
+        </w:rPr>
+      </w:pPr>
+      <w:r>
+        <w:rPr>
+          <w:rFonts w:ascii="Menlo" w:hAnsi="Menlo" w:cs="Menlo"/>
+          <w:sz w:val="24"/>
+          <w:szCs w:val="24"/>
+          <w:lang w:val="en-GB"/>
+        </w:rPr>
+        <w:t xml:space="preserve">    }</w:t>
+      </w:r>
+    </w:p>
+    <w:p>
+      <w:pPr>
+        <w:autoSpaceDE w:val="0"/>
+        <w:autoSpaceDN w:val="0"/>
+        <w:adjustRightInd w:val="0"/>
+        <w:spacing w:line="240" w:lineRule="auto"/>
+        <w:rPr>
+          <w:rFonts w:ascii="Menlo" w:hAnsi="Menlo" w:cs="Menlo"/>
+          <w:sz w:val="24"/>
+          <w:szCs w:val="24"/>
+          <w:lang w:val="en-GB"/>
+        </w:rPr>
+      </w:pPr>
+      <w:r>
+        <w:rPr>
+          <w:rFonts w:ascii="Menlo" w:hAnsi="Menlo" w:cs="Menlo"/>
+          <w:sz w:val="24"/>
+          <w:szCs w:val="24"/>
+          <w:lang w:val="en-GB"/>
+        </w:rPr>
+        <w:t xml:space="preserve">    </w:t>
+      </w:r>
+      <w:proofErr w:type="spellStart"/>
+      <w:r>
+        <w:rPr>
+          <w:rFonts w:ascii="Menlo" w:hAnsi="Menlo" w:cs="Menlo"/>
+          <w:sz w:val="24"/>
+          <w:szCs w:val="24"/>
+          <w:lang w:val="en-GB"/>
+        </w:rPr>
+        <w:t>cout</w:t>
+      </w:r>
+      <w:proofErr w:type="spellEnd"/>
+      <w:r>
+        <w:rPr>
+          <w:rFonts w:ascii="Menlo" w:hAnsi="Menlo" w:cs="Menlo"/>
+          <w:sz w:val="24"/>
+          <w:szCs w:val="24"/>
+          <w:lang w:val="en-GB"/>
+        </w:rPr>
+        <w:t xml:space="preserve"> </w:t>
+      </w:r>
+      <w:r>
+        <w:rPr>
+          <w:rFonts w:ascii="Menlo" w:hAnsi="Menlo" w:cs="Menlo"/>
+          <w:color w:val="0E6E6D"/>
+          <w:sz w:val="24"/>
+          <w:szCs w:val="24"/>
+          <w:lang w:val="en-GB"/>
+        </w:rPr>
+        <w:t>&lt;&lt;</w:t>
+      </w:r>
+      <w:r>
+        <w:rPr>
+          <w:rFonts w:ascii="Menlo" w:hAnsi="Menlo" w:cs="Menlo"/>
+          <w:sz w:val="24"/>
+          <w:szCs w:val="24"/>
+          <w:lang w:val="en-GB"/>
+        </w:rPr>
+        <w:t xml:space="preserve"> </w:t>
+      </w:r>
+      <w:proofErr w:type="spellStart"/>
+      <w:r>
+        <w:rPr>
+          <w:rFonts w:ascii="Menlo" w:hAnsi="Menlo" w:cs="Menlo"/>
+          <w:sz w:val="24"/>
+          <w:szCs w:val="24"/>
+          <w:lang w:val="en-GB"/>
+        </w:rPr>
+        <w:t>max_value</w:t>
+      </w:r>
+      <w:proofErr w:type="spellEnd"/>
+      <w:r>
+        <w:rPr>
+          <w:rFonts w:ascii="Menlo" w:hAnsi="Menlo" w:cs="Menlo"/>
+          <w:sz w:val="24"/>
+          <w:szCs w:val="24"/>
+          <w:lang w:val="en-GB"/>
+        </w:rPr>
+        <w:t xml:space="preserve"> </w:t>
+      </w:r>
+      <w:r>
+        <w:rPr>
+          <w:rFonts w:ascii="Menlo" w:hAnsi="Menlo" w:cs="Menlo"/>
+          <w:color w:val="0E6E6D"/>
+          <w:sz w:val="24"/>
+          <w:szCs w:val="24"/>
+          <w:lang w:val="en-GB"/>
+        </w:rPr>
+        <w:t>&lt;&lt;</w:t>
+      </w:r>
+      <w:r>
+        <w:rPr>
+          <w:rFonts w:ascii="Menlo" w:hAnsi="Menlo" w:cs="Menlo"/>
+          <w:sz w:val="24"/>
+          <w:szCs w:val="24"/>
+          <w:lang w:val="en-GB"/>
+        </w:rPr>
+        <w:t xml:space="preserve"> </w:t>
+      </w:r>
+      <w:proofErr w:type="spellStart"/>
+      <w:proofErr w:type="gramStart"/>
+      <w:r>
+        <w:rPr>
+          <w:rFonts w:ascii="Menlo" w:hAnsi="Menlo" w:cs="Menlo"/>
+          <w:sz w:val="24"/>
+          <w:szCs w:val="24"/>
+          <w:lang w:val="en-GB"/>
+        </w:rPr>
+        <w:t>endl</w:t>
+      </w:r>
+      <w:proofErr w:type="spellEnd"/>
+      <w:r>
+        <w:rPr>
+          <w:rFonts w:ascii="Menlo" w:hAnsi="Menlo" w:cs="Menlo"/>
+          <w:sz w:val="24"/>
+          <w:szCs w:val="24"/>
+          <w:lang w:val="en-GB"/>
+        </w:rPr>
+        <w:t>;</w:t>
+      </w:r>
+      <w:proofErr w:type="gramEnd"/>
+    </w:p>
+    <w:p>
+      <w:pPr>
+        <w:autoSpaceDE w:val="0"/>
+        <w:autoSpaceDN w:val="0"/>
+        <w:adjustRightInd w:val="0"/>
+        <w:spacing w:line="240" w:lineRule="auto"/>
+        <w:rPr>
+          <w:rFonts w:ascii="Menlo" w:hAnsi="Menlo" w:cs="Menlo"/>
+          <w:sz w:val="24"/>
+          <w:szCs w:val="24"/>
+          <w:lang w:val="en-GB"/>
+        </w:rPr>
+      </w:pPr>
+      <w:r>
+        <w:rPr>
+          <w:rFonts w:ascii="Menlo" w:hAnsi="Menlo" w:cs="Menlo"/>
+          <w:sz w:val="24"/>
+          <w:szCs w:val="24"/>
+          <w:lang w:val="en-GB"/>
+        </w:rPr>
+        <w:t xml:space="preserve">    </w:t>
+      </w:r>
+      <w:proofErr w:type="spellStart"/>
+      <w:r>
+        <w:rPr>
+          <w:rFonts w:ascii="Menlo" w:hAnsi="Menlo" w:cs="Menlo"/>
+          <w:sz w:val="24"/>
+          <w:szCs w:val="24"/>
+          <w:lang w:val="en-GB"/>
+        </w:rPr>
+        <w:t>cout</w:t>
+      </w:r>
+      <w:proofErr w:type="spellEnd"/>
+      <w:r>
+        <w:rPr>
+          <w:rFonts w:ascii="Menlo" w:hAnsi="Menlo" w:cs="Menlo"/>
+          <w:sz w:val="24"/>
+          <w:szCs w:val="24"/>
+          <w:lang w:val="en-GB"/>
+        </w:rPr>
+        <w:t xml:space="preserve"> </w:t>
+      </w:r>
+      <w:r>
+        <w:rPr>
+          <w:rFonts w:ascii="Menlo" w:hAnsi="Menlo" w:cs="Menlo"/>
+          <w:color w:val="0E6E6D"/>
+          <w:sz w:val="24"/>
+          <w:szCs w:val="24"/>
+          <w:lang w:val="en-GB"/>
+        </w:rPr>
+        <w:t>&lt;&lt;</w:t>
+      </w:r>
+      <w:r>
+        <w:rPr>
+          <w:rFonts w:ascii="Menlo" w:hAnsi="Menlo" w:cs="Menlo"/>
+          <w:sz w:val="24"/>
+          <w:szCs w:val="24"/>
+          <w:lang w:val="en-GB"/>
+        </w:rPr>
+        <w:t xml:space="preserve"> </w:t>
+      </w:r>
+      <w:proofErr w:type="spellStart"/>
+      <w:r>
+        <w:rPr>
+          <w:rFonts w:ascii="Menlo" w:hAnsi="Menlo" w:cs="Menlo"/>
+          <w:sz w:val="24"/>
+          <w:szCs w:val="24"/>
+          <w:lang w:val="en-GB"/>
+        </w:rPr>
+        <w:t>min_value</w:t>
+      </w:r>
+      <w:proofErr w:type="spellEnd"/>
+      <w:r>
+        <w:rPr>
+          <w:rFonts w:ascii="Menlo" w:hAnsi="Menlo" w:cs="Menlo"/>
+          <w:sz w:val="24"/>
+          <w:szCs w:val="24"/>
+          <w:lang w:val="en-GB"/>
+        </w:rPr>
+        <w:t xml:space="preserve"> </w:t>
+      </w:r>
+      <w:r>
+        <w:rPr>
+          <w:rFonts w:ascii="Menlo" w:hAnsi="Menlo" w:cs="Menlo"/>
+          <w:color w:val="0E6E6D"/>
+          <w:sz w:val="24"/>
+          <w:szCs w:val="24"/>
+          <w:lang w:val="en-GB"/>
+        </w:rPr>
+        <w:t>&lt;&lt;</w:t>
+      </w:r>
+      <w:r>
+        <w:rPr>
+          <w:rFonts w:ascii="Menlo" w:hAnsi="Menlo" w:cs="Menlo"/>
+          <w:sz w:val="24"/>
+          <w:szCs w:val="24"/>
+          <w:lang w:val="en-GB"/>
+        </w:rPr>
+        <w:t xml:space="preserve"> </w:t>
+      </w:r>
+      <w:proofErr w:type="spellStart"/>
+      <w:proofErr w:type="gramStart"/>
+      <w:r>
+        <w:rPr>
+          <w:rFonts w:ascii="Menlo" w:hAnsi="Menlo" w:cs="Menlo"/>
+          <w:sz w:val="24"/>
+          <w:szCs w:val="24"/>
+          <w:lang w:val="en-GB"/>
+        </w:rPr>
+        <w:t>endl</w:t>
+      </w:r>
+      <w:proofErr w:type="spellEnd"/>
+      <w:r>
+        <w:rPr>
+          <w:rFonts w:ascii="Menlo" w:hAnsi="Menlo" w:cs="Menlo"/>
+          <w:sz w:val="24"/>
+          <w:szCs w:val="24"/>
+          <w:lang w:val="en-GB"/>
+        </w:rPr>
+        <w:t>;</w:t>
+      </w:r>
+      <w:proofErr w:type="gramEnd"/>
+    </w:p>
+    <w:p>
+      <w:pPr>
+        <w:autoSpaceDE w:val="0"/>
+        <w:autoSpaceDN w:val="0"/>
+        <w:adjustRightInd w:val="0"/>
+        <w:spacing w:line="240" w:lineRule="auto"/>
+        <w:rPr>
+          <w:rFonts w:ascii="Menlo" w:hAnsi="Menlo" w:cs="Menlo"/>
+          <w:sz w:val="24"/>
+          <w:szCs w:val="24"/>
+          <w:lang w:val="en-GB"/>
+        </w:rPr>
+      </w:pPr>
+      <w:r>
+        <w:rPr>
+          <w:rFonts w:ascii="Menlo" w:hAnsi="Menlo" w:cs="Menlo"/>
+          <w:sz w:val="24"/>
+          <w:szCs w:val="24"/>
+          <w:lang w:val="en-GB"/>
+        </w:rPr>
+        <w:t xml:space="preserve">    </w:t>
+      </w:r>
+      <w:r>
+        <w:rPr>
+          <w:rFonts w:ascii="Menlo" w:hAnsi="Menlo" w:cs="Menlo"/>
+          <w:color w:val="0000FF"/>
+          <w:sz w:val="24"/>
+          <w:szCs w:val="24"/>
+          <w:lang w:val="en-GB"/>
+        </w:rPr>
+        <w:t>return</w:t>
+      </w:r>
+      <w:r>
+        <w:rPr>
+          <w:rFonts w:ascii="Menlo" w:hAnsi="Menlo" w:cs="Menlo"/>
+          <w:sz w:val="24"/>
+          <w:szCs w:val="24"/>
+          <w:lang w:val="en-GB"/>
+        </w:rPr>
+        <w:t xml:space="preserve"> </w:t>
+      </w:r>
+      <w:proofErr w:type="gramStart"/>
+      <w:r>
+        <w:rPr>
+          <w:rFonts w:ascii="Menlo" w:hAnsi="Menlo" w:cs="Menlo"/>
+          <w:color w:val="137646"/>
+          <w:sz w:val="24"/>
+          <w:szCs w:val="24"/>
+          <w:lang w:val="en-GB"/>
+        </w:rPr>
+        <w:t>0</w:t>
+      </w:r>
+      <w:r>
+        <w:rPr>
+          <w:rFonts w:ascii="Menlo" w:hAnsi="Menlo" w:cs="Menlo"/>
+          <w:sz w:val="24"/>
+          <w:szCs w:val="24"/>
+          <w:lang w:val="en-GB"/>
+        </w:rPr>
+        <w:t>;</w:t>
+      </w:r>
+      <w:proofErr w:type="gramEnd"/>
+    </w:p>
+    <w:p>
+      <w:pPr>
+        <w:autoSpaceDE w:val="0"/>
+        <w:autoSpaceDN w:val="0"/>
+        <w:adjustRightInd w:val="0"/>
+        <w:spacing w:line="240" w:lineRule="auto"/>
+        <w:rPr>
+          <w:rFonts w:ascii="Menlo" w:hAnsi="Menlo" w:cs="Menlo"/>
+          <w:sz w:val="24"/>
+          <w:szCs w:val="24"/>
+          <w:lang w:val="en-GB"/>
+        </w:rPr>
+      </w:pPr>
+      <w:r>
+        <w:rPr>
+          <w:rFonts w:ascii="Menlo" w:hAnsi="Menlo" w:cs="Menlo"/>
+          <w:sz w:val="24"/>
+          <w:szCs w:val="24"/>
+          <w:lang w:val="en-GB"/>
+        </w:rPr>
+        <w:t>}</w:t>
+      </w:r>
+    </w:p>
+    <w:p>
+      <w:pPr>
+        <w:spacing w:line="360" w:lineRule="auto"/>
+        <w:rPr>
+          <w:rFonts w:ascii="Times New Roman" w:eastAsia="Times New Roman" w:hAnsi="Times New Roman" w:cs="Times New Roman"/>
+          <w:sz w:val="24"/>
+          <w:szCs w:val="24"/>
+          <w:lang w:val="en-US"/>
+        </w:rPr>
+      </w:pPr>
+    </w:p>
+    <w:p>
+      <w:pPr>
+        <w:spacing w:line="360" w:lineRule="auto"/>
+        <w:rPr>
+          <w:rFonts w:ascii="Times New Roman" w:eastAsia="Times New Roman" w:hAnsi="Times New Roman" w:cs="Times New Roman"/>
+          <w:sz w:val="24"/>
+          <w:szCs w:val="24"/>
+          <w:lang w:val="en-US"/>
+        </w:rPr>
+      </w:pPr>
+      <w:r>
+        <w:rPr>
+          <w:rFonts w:ascii="Times New Roman" w:eastAsia="Times New Roman" w:hAnsi="Times New Roman" w:cs="Times New Roman"/>
+          <w:sz w:val="24"/>
+          <w:szCs w:val="24"/>
+          <w:lang w:val="en-US"/>
+        </w:rPr>
+        <w:t xml:space="preserve">max: </w:t>
+      </w:r>
+      <w:r>
+        <w:rPr>
+          <w:rFonts w:ascii="Times New Roman" w:eastAsia="Times New Roman" w:hAnsi="Times New Roman" w:cs="Times New Roman"/>
+          <w:sz w:val="24"/>
+          <w:szCs w:val="24"/>
+          <w:lang w:val="en-US"/>
+        </w:rPr>
+        <w:t>56</w:t>
+      </w:r>
+    </w:p>
+    <w:p>
+      <w:pPr>
+        <w:spacing w:line="360" w:lineRule="auto"/>
+        <w:rPr>
+          <w:rFonts w:ascii="Times New Roman" w:eastAsia="Times New Roman" w:hAnsi="Times New Roman" w:cs="Times New Roman"/>
+          <w:sz w:val="24"/>
+          <w:szCs w:val="24"/>
+          <w:lang w:val="en-US"/>
+        </w:rPr>
+      </w:pPr>
+      <w:r>
+        <w:rPr>
+          <w:rFonts w:ascii="Times New Roman" w:eastAsia="Times New Roman" w:hAnsi="Times New Roman" w:cs="Times New Roman"/>
+          <w:sz w:val="24"/>
+          <w:szCs w:val="24"/>
+          <w:lang w:val="en-US"/>
+        </w:rPr>
+        <w:t xml:space="preserve">min: </w:t>
+      </w:r>
+      <w:r>
+        <w:rPr>
+          <w:rFonts w:ascii="Times New Roman" w:eastAsia="Times New Roman" w:hAnsi="Times New Roman" w:cs="Times New Roman"/>
+          <w:sz w:val="24"/>
+          <w:szCs w:val="24"/>
+          <w:lang w:val="en-US"/>
+        </w:rPr>
+        <w:t>-3</w:t>
       </w:r>
     </w:p>
     <w:p>
@@ -1154,14 +3504,14 @@
     <w:lsdException w:name="Unresolved Mention" w:semiHidden="1" w:unhideWhenUsed="1"/>
     <w:lsdException w:name="Smart Link" w:semiHidden="1" w:unhideWhenUsed="1"/>
   </w:latentStyles>
-  <w:style w:type="paragraph" w:default="1" w:styleId="a">
+  <w:style w:type="paragraph" w:default="1" w:styleId="Normal">
     <w:name w:val="Normal"/>
     <w:qFormat/>
   </w:style>
-  <w:style w:type="paragraph" w:styleId="1">
+  <w:style w:type="paragraph" w:styleId="Heading1">
     <w:name w:val="heading 1"/>
-    <w:basedOn w:val="a"/>
-    <w:next w:val="a"/>
+    <w:basedOn w:val="Normal"/>
+    <w:next w:val="Normal"/>
     <w:uiPriority w:val="9"/>
     <w:qFormat/>
     <w:pPr>
@@ -1175,10 +3525,10 @@
       <w:szCs w:val="40"/>
     </w:rPr>
   </w:style>
-  <w:style w:type="paragraph" w:styleId="2">
+  <w:style w:type="paragraph" w:styleId="Heading2">
     <w:name w:val="heading 2"/>
-    <w:basedOn w:val="a"/>
-    <w:next w:val="a"/>
+    <w:basedOn w:val="Normal"/>
+    <w:next w:val="Normal"/>
     <w:uiPriority w:val="9"/>
     <w:semiHidden/>
     <w:unhideWhenUsed/>
@@ -1194,10 +3544,10 @@
       <w:szCs w:val="32"/>
     </w:rPr>
   </w:style>
-  <w:style w:type="paragraph" w:styleId="3">
+  <w:style w:type="paragraph" w:styleId="Heading3">
     <w:name w:val="heading 3"/>
-    <w:basedOn w:val="a"/>
-    <w:next w:val="a"/>
+    <w:basedOn w:val="Normal"/>
+    <w:next w:val="Normal"/>
     <w:uiPriority w:val="9"/>
     <w:semiHidden/>
     <w:unhideWhenUsed/>
@@ -1214,10 +3564,10 @@
       <w:szCs w:val="28"/>
     </w:rPr>
   </w:style>
-  <w:style w:type="paragraph" w:styleId="4">
+  <w:style w:type="paragraph" w:styleId="Heading4">
     <w:name w:val="heading 4"/>
-    <w:basedOn w:val="a"/>
-    <w:next w:val="a"/>
+    <w:basedOn w:val="Normal"/>
+    <w:next w:val="Normal"/>
     <w:uiPriority w:val="9"/>
     <w:semiHidden/>
     <w:unhideWhenUsed/>
@@ -1234,10 +3584,10 @@
       <w:szCs w:val="24"/>
     </w:rPr>
   </w:style>
-  <w:style w:type="paragraph" w:styleId="5">
+  <w:style w:type="paragraph" w:styleId="Heading5">
     <w:name w:val="heading 5"/>
-    <w:basedOn w:val="a"/>
-    <w:next w:val="a"/>
+    <w:basedOn w:val="Normal"/>
+    <w:next w:val="Normal"/>
     <w:uiPriority w:val="9"/>
     <w:semiHidden/>
     <w:unhideWhenUsed/>
@@ -1252,10 +3602,10 @@
       <w:color w:val="666666"/>
     </w:rPr>
   </w:style>
-  <w:style w:type="paragraph" w:styleId="6">
+  <w:style w:type="paragraph" w:styleId="Heading6">
     <w:name w:val="heading 6"/>
-    <w:basedOn w:val="a"/>
-    <w:next w:val="a"/>
+    <w:basedOn w:val="Normal"/>
+    <w:next w:val="Normal"/>
     <w:uiPriority w:val="9"/>
     <w:semiHidden/>
     <w:unhideWhenUsed/>
@@ -1271,13 +3621,12 @@
       <w:color w:val="666666"/>
     </w:rPr>
   </w:style>
-  <w:style w:type="character" w:default="1" w:styleId="a0">
+  <w:style w:type="character" w:default="1" w:styleId="DefaultParagraphFont">
     <w:name w:val="Default Paragraph Font"/>
     <w:uiPriority w:val="1"/>
-    <w:semiHidden/>
     <w:unhideWhenUsed/>
   </w:style>
-  <w:style w:type="table" w:default="1" w:styleId="a1">
+  <w:style w:type="table" w:default="1" w:styleId="TableNormal">
     <w:name w:val="Normal Table"/>
     <w:uiPriority w:val="99"/>
     <w:semiHidden/>
@@ -1292,16 +3641,16 @@
       </w:tblCellMar>
     </w:tblPr>
   </w:style>
-  <w:style w:type="numbering" w:default="1" w:styleId="a2">
+  <w:style w:type="numbering" w:default="1" w:styleId="NoList">
     <w:name w:val="No List"/>
     <w:uiPriority w:val="99"/>
     <w:semiHidden/>
     <w:unhideWhenUsed/>
   </w:style>
-  <w:style w:type="paragraph" w:styleId="a3">
+  <w:style w:type="paragraph" w:styleId="Title">
     <w:name w:val="Title"/>
-    <w:basedOn w:val="a"/>
-    <w:next w:val="a"/>
+    <w:basedOn w:val="Normal"/>
+    <w:next w:val="Normal"/>
     <w:uiPriority w:val="10"/>
     <w:qFormat/>
     <w:pPr>
@@ -1314,10 +3663,10 @@
       <w:szCs w:val="52"/>
     </w:rPr>
   </w:style>
-  <w:style w:type="paragraph" w:styleId="a4">
+  <w:style w:type="paragraph" w:styleId="Subtitle">
     <w:name w:val="Subtitle"/>
-    <w:basedOn w:val="a"/>
-    <w:next w:val="a"/>
+    <w:basedOn w:val="Normal"/>
+    <w:next w:val="Normal"/>
     <w:uiPriority w:val="11"/>
     <w:qFormat/>
     <w:pPr>
@@ -1331,6 +3680,17 @@
       <w:sz w:val="30"/>
       <w:szCs w:val="30"/>
     </w:rPr>
+  </w:style>
+  <w:style w:type="paragraph" w:styleId="ListParagraph">
+    <w:name w:val="List Paragraph"/>
+    <w:basedOn w:val="Normal"/>
+    <w:uiPriority w:val="34"/>
+    <w:qFormat/>
+    <w:rsid w:val="00C740FF"/>
+    <w:pPr>
+      <w:ind w:left="720"/>
+      <w:contextualSpacing/>
+    </w:pPr>
   </w:style>
 </w:styles>
 </file>

</xml_diff>